<commit_message>
add PCA.py and PCA.ipynb for PCA analysis
</commit_message>
<xml_diff>
--- a/A3-YoussefEzz.docx
+++ b/A3-YoussefEzz.docx
@@ -140,20 +140,6 @@
     </w:p>
     <w:p>
       <w:pPr>
-        <w:ind w:left="720"/>
-        <w:rPr>
-          <w:b/>
-          <w:bCs/>
-          <w:sz w:val="28"/>
-          <w:szCs w:val="28"/>
-        </w:rPr>
-      </w:pPr>
-      <w:r>
-        <w:t>Since we do not want to give a priori more importance to some of the input variables w.r.t. the others, we should scale all of them to the same range of variation.</w:t>
-      </w:r>
-    </w:p>
-    <w:p>
-      <w:pPr>
         <w:pStyle w:val="ListParagraph"/>
         <w:numPr>
           <w:ilvl w:val="0"/>
@@ -257,14 +243,7 @@
           <w:b/>
           <w:bCs/>
         </w:rPr>
-        <w:t>F</w:t>
-      </w:r>
-      <w:r>
-        <w:rPr>
-          <w:b/>
-          <w:bCs/>
-        </w:rPr>
-        <w:t>eatures</w:t>
+        <w:t>Features</w:t>
       </w:r>
       <w:r>
         <w:t>: 4 variables</w:t>
@@ -320,6 +299,9 @@
       </w:r>
       <w:r>
         <w:t xml:space="preserve"> of type integer</w:t>
+      </w:r>
+      <w:r>
+        <w:t>(labels 1 : 5)</w:t>
       </w:r>
     </w:p>
     <w:p>
@@ -347,7 +329,6 @@
     </w:p>
     <w:p>
       <w:pPr>
-        <w:ind w:left="720"/>
         <w:rPr>
           <w:sz w:val="24"/>
           <w:szCs w:val="24"/>
@@ -355,46 +336,14 @@
       </w:pPr>
       <w:r>
         <w:rPr>
+          <w:noProof/>
           <w:sz w:val="24"/>
           <w:szCs w:val="24"/>
         </w:rPr>
-        <w:t xml:space="preserve">Before preprocessing only feature </w:t>
-      </w:r>
-      <w:r>
-        <w:rPr>
-          <w:b/>
-          <w:bCs/>
-          <w:sz w:val="24"/>
-          <w:szCs w:val="24"/>
-        </w:rPr>
-        <w:t>x</w:t>
-      </w:r>
-      <w:r>
-        <w:rPr>
-          <w:sz w:val="24"/>
-          <w:szCs w:val="24"/>
-        </w:rPr>
-        <w:t xml:space="preserve"> has values in range [-1, 1]</w:t>
-      </w:r>
-      <w:bookmarkStart w:id="0" w:name="_GoBack"/>
-      <w:bookmarkEnd w:id="0"/>
-    </w:p>
-    <w:p>
-      <w:pPr>
-        <w:rPr>
-          <w:sz w:val="24"/>
-          <w:szCs w:val="24"/>
-        </w:rPr>
-      </w:pPr>
-      <w:r>
-        <w:rPr>
-          <w:sz w:val="24"/>
-          <w:szCs w:val="24"/>
-        </w:rPr>
         <w:drawing>
-          <wp:inline distT="0" distB="0" distL="0" distR="0" wp14:anchorId="2BE26491" wp14:editId="2738DE07">
-            <wp:extent cx="6997147" cy="4913701"/>
-            <wp:effectExtent l="0" t="0" r="0" b="1270"/>
+          <wp:inline distT="0" distB="0" distL="0" distR="0" wp14:anchorId="502FC46F" wp14:editId="538FB87B">
+            <wp:extent cx="7269185" cy="5104738"/>
+            <wp:effectExtent l="0" t="0" r="8255" b="1270"/>
             <wp:docPr id="1" name="Picture 1"/>
             <wp:cNvGraphicFramePr>
               <a:graphicFrameLocks xmlns:a="http://schemas.openxmlformats.org/drawingml/2006/main" noChangeAspect="1"/>
@@ -415,7 +364,7 @@
                   <pic:spPr>
                     <a:xfrm>
                       <a:off x="0" y="0"/>
-                      <a:ext cx="6996173" cy="4913017"/>
+                      <a:ext cx="7268173" cy="5104027"/>
                     </a:xfrm>
                     <a:prstGeom prst="rect">
                       <a:avLst/>
@@ -430,11 +379,251 @@
     </w:p>
     <w:p>
       <w:pPr>
-        <w:rPr>
+        <w:pStyle w:val="ListParagraph"/>
+        <w:rPr>
+          <w:b/>
+          <w:bCs/>
+          <w:sz w:val="28"/>
+          <w:szCs w:val="28"/>
+        </w:rPr>
+      </w:pPr>
+    </w:p>
+    <w:p>
+      <w:pPr>
+        <w:pStyle w:val="ListParagraph"/>
+        <w:rPr>
+          <w:b/>
+          <w:bCs/>
+          <w:sz w:val="28"/>
+          <w:szCs w:val="28"/>
+        </w:rPr>
+      </w:pPr>
+    </w:p>
+    <w:p>
+      <w:pPr>
+        <w:pStyle w:val="ListParagraph"/>
+        <w:rPr>
+          <w:b/>
+          <w:bCs/>
+          <w:sz w:val="28"/>
+          <w:szCs w:val="28"/>
+        </w:rPr>
+      </w:pPr>
+    </w:p>
+    <w:p>
+      <w:pPr>
+        <w:pStyle w:val="ListParagraph"/>
+        <w:rPr>
+          <w:b/>
+          <w:bCs/>
+          <w:sz w:val="28"/>
+          <w:szCs w:val="28"/>
+        </w:rPr>
+      </w:pPr>
+    </w:p>
+    <w:p>
+      <w:pPr>
+        <w:pStyle w:val="ListParagraph"/>
+        <w:numPr>
+          <w:ilvl w:val="0"/>
+          <w:numId w:val="1"/>
+        </w:numPr>
+        <w:rPr>
+          <w:b/>
+          <w:bCs/>
+          <w:sz w:val="28"/>
+          <w:szCs w:val="28"/>
+        </w:rPr>
+      </w:pPr>
+      <w:r>
+        <w:rPr>
+          <w:b/>
+          <w:bCs/>
+          <w:sz w:val="28"/>
+          <w:szCs w:val="28"/>
+        </w:rPr>
+        <w:lastRenderedPageBreak/>
+        <w:t>Part 2: Comparing unsupervised learning algorithms</w:t>
+      </w:r>
+      <w:r>
+        <w:rPr>
+          <w:b/>
+          <w:bCs/>
+          <w:sz w:val="28"/>
+          <w:szCs w:val="28"/>
+        </w:rPr>
+        <w:t xml:space="preserve"> for </w:t>
+      </w:r>
+      <w:r>
+        <w:rPr>
+          <w:b/>
+          <w:bCs/>
           <w:sz w:val="24"/>
           <w:szCs w:val="24"/>
         </w:rPr>
-      </w:pPr>
+        <w:t>A</w:t>
+      </w:r>
+      <w:r>
+        <w:rPr>
+          <w:b/>
+          <w:bCs/>
+          <w:sz w:val="24"/>
+          <w:szCs w:val="24"/>
+        </w:rPr>
+        <w:t>3-data</w:t>
+      </w:r>
+      <w:r>
+        <w:rPr>
+          <w:b/>
+          <w:bCs/>
+          <w:sz w:val="24"/>
+          <w:szCs w:val="24"/>
+        </w:rPr>
+        <w:t>.txt</w:t>
+      </w:r>
+    </w:p>
+    <w:p>
+      <w:pPr>
+        <w:pStyle w:val="ListParagraph"/>
+        <w:numPr>
+          <w:ilvl w:val="0"/>
+          <w:numId w:val="6"/>
+        </w:numPr>
+        <w:tabs>
+          <w:tab w:val="left" w:pos="1352"/>
+        </w:tabs>
+      </w:pPr>
+      <w:r>
+        <w:t>PCA analysis</w:t>
+      </w:r>
+    </w:p>
+    <w:p>
+      <w:pPr>
+        <w:tabs>
+          <w:tab w:val="left" w:pos="1352"/>
+        </w:tabs>
+      </w:pPr>
+      <w:r>
+        <w:t xml:space="preserve">                      </w:t>
+      </w:r>
+      <w:proofErr w:type="gramStart"/>
+      <w:r>
+        <w:t>a</w:t>
+      </w:r>
+      <w:proofErr w:type="gramEnd"/>
+      <w:r>
+        <w:t xml:space="preserve"> colored scatter plot of the first two principal components</w:t>
+      </w:r>
+    </w:p>
+    <w:p>
+      <w:pPr>
+        <w:tabs>
+          <w:tab w:val="left" w:pos="1352"/>
+        </w:tabs>
+      </w:pPr>
+      <w:r>
+        <w:t xml:space="preserve">                            </w:t>
+      </w:r>
+      <w:r>
+        <w:drawing>
+          <wp:inline distT="0" distB="0" distL="0" distR="0" wp14:anchorId="54F3D93A" wp14:editId="4A39D080">
+            <wp:extent cx="4979963" cy="3840480"/>
+            <wp:effectExtent l="0" t="0" r="0" b="7620"/>
+            <wp:docPr id="3" name="Picture 3"/>
+            <wp:cNvGraphicFramePr>
+              <a:graphicFrameLocks xmlns:a="http://schemas.openxmlformats.org/drawingml/2006/main" noChangeAspect="1"/>
+            </wp:cNvGraphicFramePr>
+            <a:graphic xmlns:a="http://schemas.openxmlformats.org/drawingml/2006/main">
+              <a:graphicData uri="http://schemas.openxmlformats.org/drawingml/2006/picture">
+                <pic:pic xmlns:pic="http://schemas.openxmlformats.org/drawingml/2006/picture">
+                  <pic:nvPicPr>
+                    <pic:cNvPr id="0" name=""/>
+                    <pic:cNvPicPr/>
+                  </pic:nvPicPr>
+                  <pic:blipFill>
+                    <a:blip r:embed="rId8"/>
+                    <a:stretch>
+                      <a:fillRect/>
+                    </a:stretch>
+                  </pic:blipFill>
+                  <pic:spPr>
+                    <a:xfrm>
+                      <a:off x="0" y="0"/>
+                      <a:ext cx="4980439" cy="3840847"/>
+                    </a:xfrm>
+                    <a:prstGeom prst="rect">
+                      <a:avLst/>
+                    </a:prstGeom>
+                  </pic:spPr>
+                </pic:pic>
+              </a:graphicData>
+            </a:graphic>
+          </wp:inline>
+        </w:drawing>
+      </w:r>
+    </w:p>
+    <w:p>
+      <w:pPr>
+        <w:pStyle w:val="ListParagraph"/>
+        <w:tabs>
+          <w:tab w:val="left" w:pos="1352"/>
+        </w:tabs>
+        <w:ind w:left="1080"/>
+      </w:pPr>
+      <w:r>
+        <w:t xml:space="preserve">Scree plot of explained variance and no. of principal components </w:t>
+      </w:r>
+    </w:p>
+    <w:p>
+      <w:pPr>
+        <w:pStyle w:val="ListParagraph"/>
+        <w:tabs>
+          <w:tab w:val="left" w:pos="1352"/>
+        </w:tabs>
+        <w:ind w:left="1080"/>
+      </w:pPr>
+      <w:r>
+        <w:t xml:space="preserve">           </w:t>
+      </w:r>
+      <w:r>
+        <w:drawing>
+          <wp:inline distT="0" distB="0" distL="0" distR="0" wp14:anchorId="7160F25B" wp14:editId="2F3E87A5">
+            <wp:extent cx="4929809" cy="3956020"/>
+            <wp:effectExtent l="0" t="0" r="4445" b="6985"/>
+            <wp:docPr id="2" name="Picture 2"/>
+            <wp:cNvGraphicFramePr>
+              <a:graphicFrameLocks xmlns:a="http://schemas.openxmlformats.org/drawingml/2006/main" noChangeAspect="1"/>
+            </wp:cNvGraphicFramePr>
+            <a:graphic xmlns:a="http://schemas.openxmlformats.org/drawingml/2006/main">
+              <a:graphicData uri="http://schemas.openxmlformats.org/drawingml/2006/picture">
+                <pic:pic xmlns:pic="http://schemas.openxmlformats.org/drawingml/2006/picture">
+                  <pic:nvPicPr>
+                    <pic:cNvPr id="0" name=""/>
+                    <pic:cNvPicPr/>
+                  </pic:nvPicPr>
+                  <pic:blipFill>
+                    <a:blip r:embed="rId9"/>
+                    <a:stretch>
+                      <a:fillRect/>
+                    </a:stretch>
+                  </pic:blipFill>
+                  <pic:spPr>
+                    <a:xfrm>
+                      <a:off x="0" y="0"/>
+                      <a:ext cx="4931398" cy="3957295"/>
+                    </a:xfrm>
+                    <a:prstGeom prst="rect">
+                      <a:avLst/>
+                    </a:prstGeom>
+                  </pic:spPr>
+                </pic:pic>
+              </a:graphicData>
+            </a:graphic>
+          </wp:inline>
+        </w:drawing>
+      </w:r>
+      <w:bookmarkStart w:id="0" w:name="_GoBack"/>
+      <w:bookmarkEnd w:id="0"/>
     </w:p>
     <w:sectPr>
       <w:pgSz w:w="12240" w:h="15840"/>
@@ -537,7 +726,7 @@
   <w:abstractNum w:abstractNumId="1">
     <w:nsid w:val="04333BE2"/>
     <w:multiLevelType w:val="hybridMultilevel"/>
-    <w:tmpl w:val="AE54761A"/>
+    <w:tmpl w:val="86307C8A"/>
     <w:lvl w:ilvl="0" w:tplc="04090001">
       <w:start w:val="1"/>
       <w:numFmt w:val="bullet"/>
@@ -648,6 +837,92 @@
     </w:lvl>
   </w:abstractNum>
   <w:abstractNum w:abstractNumId="2">
+    <w:nsid w:val="12B969A1"/>
+    <w:multiLevelType w:val="hybridMultilevel"/>
+    <w:tmpl w:val="C6928BFE"/>
+    <w:lvl w:ilvl="0" w:tplc="04090017">
+      <w:start w:val="1"/>
+      <w:numFmt w:val="lowerLetter"/>
+      <w:lvlText w:val="%1)"/>
+      <w:lvlJc w:val="left"/>
+      <w:pPr>
+        <w:ind w:left="1080" w:hanging="360"/>
+      </w:pPr>
+    </w:lvl>
+    <w:lvl w:ilvl="1" w:tplc="04090019">
+      <w:start w:val="1"/>
+      <w:numFmt w:val="lowerLetter"/>
+      <w:lvlText w:val="%2."/>
+      <w:lvlJc w:val="left"/>
+      <w:pPr>
+        <w:ind w:left="1800" w:hanging="360"/>
+      </w:pPr>
+    </w:lvl>
+    <w:lvl w:ilvl="2" w:tplc="0409001B" w:tentative="1">
+      <w:start w:val="1"/>
+      <w:numFmt w:val="lowerRoman"/>
+      <w:lvlText w:val="%3."/>
+      <w:lvlJc w:val="right"/>
+      <w:pPr>
+        <w:ind w:left="2520" w:hanging="180"/>
+      </w:pPr>
+    </w:lvl>
+    <w:lvl w:ilvl="3" w:tplc="0409000F" w:tentative="1">
+      <w:start w:val="1"/>
+      <w:numFmt w:val="decimal"/>
+      <w:lvlText w:val="%4."/>
+      <w:lvlJc w:val="left"/>
+      <w:pPr>
+        <w:ind w:left="3240" w:hanging="360"/>
+      </w:pPr>
+    </w:lvl>
+    <w:lvl w:ilvl="4" w:tplc="04090019" w:tentative="1">
+      <w:start w:val="1"/>
+      <w:numFmt w:val="lowerLetter"/>
+      <w:lvlText w:val="%5."/>
+      <w:lvlJc w:val="left"/>
+      <w:pPr>
+        <w:ind w:left="3960" w:hanging="360"/>
+      </w:pPr>
+    </w:lvl>
+    <w:lvl w:ilvl="5" w:tplc="0409001B" w:tentative="1">
+      <w:start w:val="1"/>
+      <w:numFmt w:val="lowerRoman"/>
+      <w:lvlText w:val="%6."/>
+      <w:lvlJc w:val="right"/>
+      <w:pPr>
+        <w:ind w:left="4680" w:hanging="180"/>
+      </w:pPr>
+    </w:lvl>
+    <w:lvl w:ilvl="6" w:tplc="0409000F" w:tentative="1">
+      <w:start w:val="1"/>
+      <w:numFmt w:val="decimal"/>
+      <w:lvlText w:val="%7."/>
+      <w:lvlJc w:val="left"/>
+      <w:pPr>
+        <w:ind w:left="5400" w:hanging="360"/>
+      </w:pPr>
+    </w:lvl>
+    <w:lvl w:ilvl="7" w:tplc="04090019" w:tentative="1">
+      <w:start w:val="1"/>
+      <w:numFmt w:val="lowerLetter"/>
+      <w:lvlText w:val="%8."/>
+      <w:lvlJc w:val="left"/>
+      <w:pPr>
+        <w:ind w:left="6120" w:hanging="360"/>
+      </w:pPr>
+    </w:lvl>
+    <w:lvl w:ilvl="8" w:tplc="0409001B" w:tentative="1">
+      <w:start w:val="1"/>
+      <w:numFmt w:val="lowerRoman"/>
+      <w:lvlText w:val="%9."/>
+      <w:lvlJc w:val="right"/>
+      <w:pPr>
+        <w:ind w:left="6840" w:hanging="180"/>
+      </w:pPr>
+    </w:lvl>
+  </w:abstractNum>
+  <w:abstractNum w:abstractNumId="3">
     <w:nsid w:val="41C31CFB"/>
     <w:multiLevelType w:val="hybridMultilevel"/>
     <w:tmpl w:val="0D329434"/>
@@ -733,14 +1008,14 @@
       </w:pPr>
     </w:lvl>
   </w:abstractNum>
-  <w:abstractNum w:abstractNumId="3">
+  <w:abstractNum w:abstractNumId="4">
     <w:nsid w:val="5BAC1697"/>
     <w:multiLevelType w:val="hybridMultilevel"/>
-    <w:tmpl w:val="361899FE"/>
-    <w:lvl w:ilvl="0" w:tplc="0409000F">
-      <w:start w:val="1"/>
-      <w:numFmt w:val="decimal"/>
-      <w:lvlText w:val="%1."/>
+    <w:tmpl w:val="C6928BFE"/>
+    <w:lvl w:ilvl="0" w:tplc="04090017">
+      <w:start w:val="1"/>
+      <w:numFmt w:val="lowerLetter"/>
+      <w:lvlText w:val="%1)"/>
       <w:lvlJc w:val="left"/>
       <w:pPr>
         <w:ind w:left="1080" w:hanging="360"/>
@@ -819,7 +1094,7 @@
       </w:pPr>
     </w:lvl>
   </w:abstractNum>
-  <w:abstractNum w:abstractNumId="4">
+  <w:abstractNum w:abstractNumId="5">
     <w:nsid w:val="7B4E36BE"/>
     <w:multiLevelType w:val="hybridMultilevel"/>
     <w:tmpl w:val="B5BEC09E"/>
@@ -936,15 +1211,18 @@
     <w:abstractNumId w:val="1"/>
   </w:num>
   <w:num w:numId="2">
-    <w:abstractNumId w:val="4"/>
+    <w:abstractNumId w:val="5"/>
   </w:num>
   <w:num w:numId="3">
     <w:abstractNumId w:val="0"/>
   </w:num>
   <w:num w:numId="4">
+    <w:abstractNumId w:val="4"/>
+  </w:num>
+  <w:num w:numId="5">
     <w:abstractNumId w:val="3"/>
   </w:num>
-  <w:num w:numId="5">
+  <w:num w:numId="6">
     <w:abstractNumId w:val="2"/>
   </w:num>
 </w:numbering>

</xml_diff>

<commit_message>
remove incorrect heatmap plot of SOM
</commit_message>
<xml_diff>
--- a/A3-YoussefEzz.docx
+++ b/A3-YoussefEzz.docx
@@ -186,15 +186,6 @@
           <w:sz w:val="24"/>
           <w:szCs w:val="24"/>
         </w:rPr>
-        <w:t xml:space="preserve">and preprocessed </w:t>
-      </w:r>
-      <w:r>
-        <w:rPr>
-          <w:b/>
-          <w:bCs/>
-          <w:sz w:val="24"/>
-          <w:szCs w:val="24"/>
-        </w:rPr>
         <w:t>in A</w:t>
       </w:r>
       <w:r>
@@ -225,19 +216,6 @@
           <w:szCs w:val="24"/>
         </w:rPr>
       </w:pPr>
-    </w:p>
-    <w:p>
-      <w:pPr>
-        <w:pStyle w:val="ListParagraph"/>
-        <w:numPr>
-          <w:ilvl w:val="0"/>
-          <w:numId w:val="5"/>
-        </w:numPr>
-        <w:rPr>
-          <w:sz w:val="24"/>
-          <w:szCs w:val="24"/>
-        </w:rPr>
-      </w:pPr>
       <w:r>
         <w:rPr>
           <w:b/>
@@ -246,10 +224,7 @@
         <w:t>Features</w:t>
       </w:r>
       <w:r>
-        <w:t>: 4 variables</w:t>
-      </w:r>
-      <w:r>
-        <w:t>(</w:t>
+        <w:t>: 4 variables(</w:t>
       </w:r>
       <w:r>
         <w:rPr>
@@ -289,50 +264,21 @@
         <w:t>t</w:t>
       </w:r>
       <w:r>
-        <w:t>)</w:t>
-      </w:r>
-      <w:r>
-        <w:t xml:space="preserve"> of type float</w:t>
-      </w:r>
-      <w:r>
-        <w:t>, 1 class</w:t>
-      </w:r>
-      <w:r>
-        <w:t xml:space="preserve"> of type integer</w:t>
-      </w:r>
-      <w:r>
-        <w:t>(labels 1 : 5)</w:t>
-      </w:r>
-    </w:p>
-    <w:p>
-      <w:pPr>
-        <w:pStyle w:val="ListParagraph"/>
-        <w:numPr>
-          <w:ilvl w:val="0"/>
-          <w:numId w:val="5"/>
-        </w:numPr>
-        <w:rPr>
-          <w:sz w:val="24"/>
-          <w:szCs w:val="24"/>
-        </w:rPr>
-      </w:pPr>
-      <w:r>
-        <w:rPr>
-          <w:b/>
-          <w:bCs/>
-        </w:rPr>
-        <w:t>Patterns</w:t>
-      </w:r>
-      <w:r>
-        <w:t>: 360 patterns</w:t>
-      </w:r>
-    </w:p>
-    <w:p>
-      <w:pPr>
-        <w:rPr>
-          <w:sz w:val="24"/>
-          <w:szCs w:val="24"/>
-        </w:rPr>
+        <w:t xml:space="preserve">) of type float, 1 class of type </w:t>
+      </w:r>
+      <w:proofErr w:type="gramStart"/>
+      <w:r>
+        <w:t>integer(</w:t>
+      </w:r>
+      <w:proofErr w:type="gramEnd"/>
+      <w:r>
+        <w:t>labels 1 : 5)</w:t>
+      </w:r>
+    </w:p>
+    <w:p>
+      <w:pPr>
+        <w:pStyle w:val="ListParagraph"/>
+        <w:ind w:left="1080"/>
       </w:pPr>
       <w:r>
         <w:rPr>
@@ -341,9 +287,25 @@
           <w:szCs w:val="24"/>
         </w:rPr>
         <w:drawing>
-          <wp:inline distT="0" distB="0" distL="0" distR="0" wp14:anchorId="502FC46F" wp14:editId="538FB87B">
-            <wp:extent cx="7269185" cy="5104738"/>
-            <wp:effectExtent l="0" t="0" r="8255" b="1270"/>
+          <wp:anchor distT="0" distB="0" distL="114300" distR="114300" simplePos="0" relativeHeight="251658240" behindDoc="1" locked="0" layoutInCell="1" allowOverlap="1" wp14:anchorId="5B6CD7FA" wp14:editId="79A66AD5">
+            <wp:simplePos x="0" y="0"/>
+            <wp:positionH relativeFrom="column">
+              <wp:posOffset>552450</wp:posOffset>
+            </wp:positionH>
+            <wp:positionV relativeFrom="paragraph">
+              <wp:posOffset>189230</wp:posOffset>
+            </wp:positionV>
+            <wp:extent cx="5518150" cy="3873500"/>
+            <wp:effectExtent l="0" t="0" r="6350" b="0"/>
+            <wp:wrapThrough wrapText="bothSides">
+              <wp:wrapPolygon edited="0">
+                <wp:start x="0" y="0"/>
+                <wp:lineTo x="0" y="21458"/>
+                <wp:lineTo x="21550" y="21458"/>
+                <wp:lineTo x="21550" y="0"/>
+                <wp:lineTo x="0" y="0"/>
+              </wp:wrapPolygon>
+            </wp:wrapThrough>
             <wp:docPr id="1" name="Picture 1"/>
             <wp:cNvGraphicFramePr>
               <a:graphicFrameLocks xmlns:a="http://schemas.openxmlformats.org/drawingml/2006/main" noChangeAspect="1"/>
@@ -356,7 +318,13 @@
                     <pic:cNvPicPr/>
                   </pic:nvPicPr>
                   <pic:blipFill>
-                    <a:blip r:embed="rId7"/>
+                    <a:blip r:embed="rId7">
+                      <a:extLst>
+                        <a:ext uri="{28A0092B-C50C-407E-A947-70E740481C1C}">
+                          <a14:useLocalDpi xmlns:a14="http://schemas.microsoft.com/office/drawing/2010/main" val="0"/>
+                        </a:ext>
+                      </a:extLst>
+                    </a:blip>
                     <a:stretch>
                       <a:fillRect/>
                     </a:stretch>
@@ -364,7 +332,7 @@
                   <pic:spPr>
                     <a:xfrm>
                       <a:off x="0" y="0"/>
-                      <a:ext cx="7268173" cy="5104027"/>
+                      <a:ext cx="5518150" cy="3873500"/>
                     </a:xfrm>
                     <a:prstGeom prst="rect">
                       <a:avLst/>
@@ -373,9 +341,31 @@
                 </pic:pic>
               </a:graphicData>
             </a:graphic>
-          </wp:inline>
+            <wp14:sizeRelH relativeFrom="page">
+              <wp14:pctWidth>0</wp14:pctWidth>
+            </wp14:sizeRelH>
+            <wp14:sizeRelV relativeFrom="page">
+              <wp14:pctHeight>0</wp14:pctHeight>
+            </wp14:sizeRelV>
+          </wp:anchor>
         </w:drawing>
       </w:r>
+      <w:r>
+        <w:rPr>
+          <w:b/>
+          <w:bCs/>
+        </w:rPr>
+        <w:t>Patterns</w:t>
+      </w:r>
+      <w:r>
+        <w:t>: 360 patterns</w:t>
+      </w:r>
+    </w:p>
+    <w:p>
+      <w:pPr>
+        <w:pStyle w:val="ListParagraph"/>
+        <w:ind w:left="1080"/>
+      </w:pPr>
     </w:p>
     <w:p>
       <w:pPr>
@@ -391,6 +381,539 @@
     <w:p>
       <w:pPr>
         <w:pStyle w:val="ListParagraph"/>
+        <w:ind w:left="1080"/>
+        <w:rPr>
+          <w:sz w:val="24"/>
+          <w:szCs w:val="24"/>
+        </w:rPr>
+      </w:pPr>
+    </w:p>
+    <w:p>
+      <w:pPr>
+        <w:rPr>
+          <w:sz w:val="24"/>
+          <w:szCs w:val="24"/>
+        </w:rPr>
+      </w:pPr>
+    </w:p>
+    <w:p>
+      <w:pPr>
+        <w:rPr>
+          <w:b/>
+          <w:bCs/>
+          <w:sz w:val="24"/>
+          <w:szCs w:val="24"/>
+        </w:rPr>
+      </w:pPr>
+    </w:p>
+    <w:p>
+      <w:pPr>
+        <w:rPr>
+          <w:b/>
+          <w:bCs/>
+          <w:sz w:val="24"/>
+          <w:szCs w:val="24"/>
+        </w:rPr>
+      </w:pPr>
+    </w:p>
+    <w:p>
+      <w:pPr>
+        <w:rPr>
+          <w:b/>
+          <w:bCs/>
+          <w:sz w:val="24"/>
+          <w:szCs w:val="24"/>
+        </w:rPr>
+      </w:pPr>
+    </w:p>
+    <w:p>
+      <w:pPr>
+        <w:rPr>
+          <w:b/>
+          <w:bCs/>
+          <w:sz w:val="24"/>
+          <w:szCs w:val="24"/>
+        </w:rPr>
+      </w:pPr>
+    </w:p>
+    <w:p>
+      <w:pPr>
+        <w:rPr>
+          <w:b/>
+          <w:bCs/>
+          <w:sz w:val="24"/>
+          <w:szCs w:val="24"/>
+        </w:rPr>
+      </w:pPr>
+    </w:p>
+    <w:p>
+      <w:pPr>
+        <w:rPr>
+          <w:b/>
+          <w:bCs/>
+          <w:sz w:val="24"/>
+          <w:szCs w:val="24"/>
+        </w:rPr>
+      </w:pPr>
+    </w:p>
+    <w:p>
+      <w:pPr>
+        <w:rPr>
+          <w:b/>
+          <w:bCs/>
+          <w:sz w:val="24"/>
+          <w:szCs w:val="24"/>
+        </w:rPr>
+      </w:pPr>
+    </w:p>
+    <w:p>
+      <w:pPr>
+        <w:rPr>
+          <w:b/>
+          <w:bCs/>
+          <w:sz w:val="24"/>
+          <w:szCs w:val="24"/>
+        </w:rPr>
+      </w:pPr>
+    </w:p>
+    <w:p>
+      <w:pPr>
+        <w:pStyle w:val="ListParagraph"/>
+        <w:numPr>
+          <w:ilvl w:val="0"/>
+          <w:numId w:val="4"/>
+        </w:numPr>
+        <w:rPr>
+          <w:b/>
+          <w:bCs/>
+          <w:sz w:val="24"/>
+          <w:szCs w:val="24"/>
+        </w:rPr>
+      </w:pPr>
+      <w:r>
+        <w:rPr>
+          <w:b/>
+          <w:bCs/>
+          <w:sz w:val="24"/>
+          <w:szCs w:val="24"/>
+        </w:rPr>
+        <w:t>2</w:t>
+      </w:r>
+      <w:r>
+        <w:rPr>
+          <w:b/>
+          <w:bCs/>
+          <w:sz w:val="24"/>
+          <w:szCs w:val="24"/>
+          <w:vertAlign w:val="superscript"/>
+        </w:rPr>
+        <w:t>nd</w:t>
+      </w:r>
+      <w:r>
+        <w:rPr>
+          <w:b/>
+          <w:bCs/>
+          <w:sz w:val="24"/>
+          <w:szCs w:val="24"/>
+        </w:rPr>
+        <w:t xml:space="preserve"> Dataset</w:t>
+      </w:r>
+      <w:r>
+        <w:rPr>
+          <w:b/>
+          <w:bCs/>
+          <w:sz w:val="24"/>
+          <w:szCs w:val="24"/>
+        </w:rPr>
+        <w:t>:</w:t>
+      </w:r>
+      <w:r>
+        <w:rPr>
+          <w:b/>
+          <w:bCs/>
+          <w:sz w:val="24"/>
+          <w:szCs w:val="24"/>
+        </w:rPr>
+        <w:t xml:space="preserve"> </w:t>
+      </w:r>
+      <w:proofErr w:type="spellStart"/>
+      <w:r>
+        <w:rPr>
+          <w:b/>
+          <w:bCs/>
+          <w:sz w:val="24"/>
+          <w:szCs w:val="24"/>
+        </w:rPr>
+        <w:t>Pumpkin_Seeds_Dataset</w:t>
+      </w:r>
+      <w:proofErr w:type="spellEnd"/>
+      <w:r>
+        <w:rPr>
+          <w:b/>
+          <w:bCs/>
+          <w:sz w:val="24"/>
+          <w:szCs w:val="24"/>
+        </w:rPr>
+        <w:t xml:space="preserve"> analyzed and preprocessed </w:t>
+      </w:r>
+      <w:r>
+        <w:rPr>
+          <w:b/>
+          <w:bCs/>
+          <w:sz w:val="24"/>
+          <w:szCs w:val="24"/>
+        </w:rPr>
+        <w:t xml:space="preserve">in </w:t>
+      </w:r>
+      <w:proofErr w:type="spellStart"/>
+      <w:r>
+        <w:rPr>
+          <w:b/>
+          <w:bCs/>
+          <w:sz w:val="24"/>
+          <w:szCs w:val="24"/>
+        </w:rPr>
+        <w:t>pumpkin_seeds</w:t>
+      </w:r>
+      <w:r>
+        <w:rPr>
+          <w:b/>
+          <w:bCs/>
+          <w:sz w:val="24"/>
+          <w:szCs w:val="24"/>
+        </w:rPr>
+        <w:t>.ipynb</w:t>
+      </w:r>
+      <w:proofErr w:type="spellEnd"/>
+    </w:p>
+    <w:p>
+      <w:pPr>
+        <w:ind w:left="1080"/>
+        <w:rPr>
+          <w:sz w:val="24"/>
+          <w:szCs w:val="24"/>
+        </w:rPr>
+      </w:pPr>
+      <w:proofErr w:type="gramStart"/>
+      <w:r>
+        <w:rPr>
+          <w:b/>
+          <w:bCs/>
+          <w:sz w:val="24"/>
+          <w:szCs w:val="24"/>
+        </w:rPr>
+        <w:t>URL :</w:t>
+      </w:r>
+      <w:proofErr w:type="gramEnd"/>
+      <w:r>
+        <w:rPr>
+          <w:b/>
+          <w:bCs/>
+          <w:sz w:val="24"/>
+          <w:szCs w:val="24"/>
+        </w:rPr>
+        <w:t xml:space="preserve"> </w:t>
+      </w:r>
+      <w:hyperlink r:id="rId8" w:history="1">
+        <w:r>
+          <w:rPr>
+            <w:rStyle w:val="Hyperlink"/>
+            <w:b/>
+            <w:bCs/>
+            <w:sz w:val="24"/>
+            <w:szCs w:val="24"/>
+          </w:rPr>
+          <w:t>https://www.kaggle.com/datasets/muratkokludataset/pumpkin-seeds-dataset</w:t>
+        </w:r>
+      </w:hyperlink>
+    </w:p>
+    <w:p>
+      <w:pPr>
+        <w:ind w:left="1080"/>
+        <w:rPr>
+          <w:sz w:val="24"/>
+          <w:szCs w:val="24"/>
+        </w:rPr>
+      </w:pPr>
+      <w:r>
+        <w:rPr>
+          <w:b/>
+          <w:bCs/>
+        </w:rPr>
+        <w:t>Features</w:t>
+      </w:r>
+      <w:r>
+        <w:t xml:space="preserve">: 12 </w:t>
+      </w:r>
+      <w:proofErr w:type="gramStart"/>
+      <w:r>
+        <w:t>variables(</w:t>
+      </w:r>
+      <w:proofErr w:type="gramEnd"/>
+      <w:r>
+        <w:t xml:space="preserve">Area, Perimeter, </w:t>
+      </w:r>
+      <w:proofErr w:type="spellStart"/>
+      <w:r>
+        <w:t>Major_Axis_Length</w:t>
+      </w:r>
+      <w:proofErr w:type="spellEnd"/>
+      <w:r>
+        <w:t xml:space="preserve">, </w:t>
+      </w:r>
+      <w:proofErr w:type="spellStart"/>
+      <w:r>
+        <w:t>Minor_Axis_Length</w:t>
+      </w:r>
+      <w:proofErr w:type="spellEnd"/>
+      <w:r>
+        <w:t xml:space="preserve">, </w:t>
+      </w:r>
+      <w:proofErr w:type="spellStart"/>
+      <w:r>
+        <w:t>Convex_Area</w:t>
+      </w:r>
+      <w:proofErr w:type="spellEnd"/>
+      <w:r>
+        <w:t xml:space="preserve">  </w:t>
+      </w:r>
+      <w:r>
+        <w:t>,</w:t>
+      </w:r>
+      <w:proofErr w:type="spellStart"/>
+      <w:r>
+        <w:t>Equiv_Diameter</w:t>
+      </w:r>
+      <w:proofErr w:type="spellEnd"/>
+      <w:r>
+        <w:t xml:space="preserve">, Eccentricity, Solidity, Extent, Roundness, </w:t>
+      </w:r>
+      <w:proofErr w:type="spellStart"/>
+      <w:r>
+        <w:t>Aspect_Ration</w:t>
+      </w:r>
+      <w:proofErr w:type="spellEnd"/>
+      <w:r>
+        <w:t>, Compactness</w:t>
+      </w:r>
+      <w:r>
+        <w:t xml:space="preserve">) 10 </w:t>
+      </w:r>
+      <w:r>
+        <w:t xml:space="preserve">of type </w:t>
+      </w:r>
+      <w:r>
+        <w:t>float and 2 of type integer, 1 class of type integer(labels 0,1) after preprocessing</w:t>
+      </w:r>
+    </w:p>
+    <w:p>
+      <w:r>
+        <w:rPr>
+          <w:b/>
+          <w:bCs/>
+        </w:rPr>
+        <w:t xml:space="preserve">                     </w:t>
+      </w:r>
+      <w:r>
+        <w:rPr>
+          <w:b/>
+          <w:bCs/>
+        </w:rPr>
+        <w:t>Patterns</w:t>
+      </w:r>
+      <w:r>
+        <w:t>: 2500 patterns</w:t>
+      </w:r>
+    </w:p>
+    <w:p>
+      <w:r>
+        <w:tab/>
+        <w:t xml:space="preserve">      </w:t>
+      </w:r>
+      <w:r>
+        <w:rPr>
+          <w:b/>
+          <w:bCs/>
+        </w:rPr>
+        <w:t>Preprocessing</w:t>
+      </w:r>
+      <w:r>
+        <w:t xml:space="preserve">: </w:t>
+      </w:r>
+    </w:p>
+    <w:p>
+      <w:pPr>
+        <w:pStyle w:val="ListParagraph"/>
+        <w:numPr>
+          <w:ilvl w:val="1"/>
+          <w:numId w:val="1"/>
+        </w:numPr>
+      </w:pPr>
+      <w:r>
+        <w:t xml:space="preserve">Class labels </w:t>
+      </w:r>
+      <w:proofErr w:type="spellStart"/>
+      <w:r>
+        <w:rPr>
+          <w:b/>
+          <w:bCs/>
+        </w:rPr>
+        <w:t>Çerçevelik</w:t>
+      </w:r>
+      <w:proofErr w:type="spellEnd"/>
+      <w:r>
+        <w:t xml:space="preserve"> and </w:t>
+      </w:r>
+      <w:proofErr w:type="spellStart"/>
+      <w:r>
+        <w:rPr>
+          <w:b/>
+          <w:bCs/>
+        </w:rPr>
+        <w:t>Ürgüp</w:t>
+      </w:r>
+      <w:proofErr w:type="spellEnd"/>
+      <w:r>
+        <w:rPr>
+          <w:b/>
+          <w:bCs/>
+        </w:rPr>
+        <w:t xml:space="preserve"> </w:t>
+      </w:r>
+      <w:proofErr w:type="spellStart"/>
+      <w:r>
+        <w:rPr>
+          <w:b/>
+          <w:bCs/>
+        </w:rPr>
+        <w:t>Sivrisi</w:t>
+      </w:r>
+      <w:proofErr w:type="spellEnd"/>
+      <w:r>
+        <w:t xml:space="preserve"> changed using label encoding to 0 and 1 respectively</w:t>
+      </w:r>
+    </w:p>
+    <w:p>
+      <w:pPr>
+        <w:pStyle w:val="ListParagraph"/>
+        <w:numPr>
+          <w:ilvl w:val="1"/>
+          <w:numId w:val="1"/>
+        </w:numPr>
+      </w:pPr>
+      <w:r>
+        <w:t xml:space="preserve">Columns ("Area",  </w:t>
+      </w:r>
+      <w:r>
+        <w:t>"Perimeter",</w:t>
+      </w:r>
+      <w:r>
+        <w:tab/>
+        <w:t>"</w:t>
+      </w:r>
+      <w:proofErr w:type="spellStart"/>
+      <w:r>
+        <w:t>Major_Axis_Length</w:t>
+      </w:r>
+      <w:proofErr w:type="spellEnd"/>
+      <w:r>
+        <w:t>",</w:t>
+      </w:r>
+      <w:r>
+        <w:tab/>
+        <w:t>"</w:t>
+      </w:r>
+      <w:proofErr w:type="spellStart"/>
+      <w:r>
+        <w:t>Minor_Axis_Length</w:t>
+      </w:r>
+      <w:proofErr w:type="spellEnd"/>
+      <w:r>
+        <w:t>",</w:t>
+      </w:r>
+      <w:r>
+        <w:tab/>
+        <w:t>"</w:t>
+      </w:r>
+      <w:proofErr w:type="spellStart"/>
+      <w:r>
+        <w:t>Convex_Area</w:t>
+      </w:r>
+      <w:proofErr w:type="spellEnd"/>
+      <w:r>
+        <w:t>",</w:t>
+      </w:r>
+      <w:r>
+        <w:tab/>
+        <w:t>"</w:t>
+      </w:r>
+      <w:proofErr w:type="spellStart"/>
+      <w:r>
+        <w:t>Equiv_Diameter</w:t>
+      </w:r>
+      <w:proofErr w:type="spellEnd"/>
+      <w:r>
+        <w:t>"</w:t>
+      </w:r>
+      <w:r>
+        <w:t>) scaled to be from 0 to 1</w:t>
+      </w:r>
+    </w:p>
+    <w:p>
+      <w:pPr>
+        <w:rPr>
+          <w:b/>
+          <w:bCs/>
+          <w:sz w:val="24"/>
+          <w:szCs w:val="24"/>
+        </w:rPr>
+      </w:pPr>
+    </w:p>
+    <w:p>
+      <w:pPr>
+        <w:pStyle w:val="ListParagraph"/>
+        <w:ind w:firstLine="360"/>
+        <w:rPr>
+          <w:b/>
+          <w:bCs/>
+          <w:sz w:val="24"/>
+          <w:szCs w:val="24"/>
+        </w:rPr>
+      </w:pPr>
+      <w:r>
+        <w:rPr>
+          <w:b/>
+          <w:bCs/>
+          <w:sz w:val="24"/>
+          <w:szCs w:val="24"/>
+        </w:rPr>
+        <w:t>Before Preproce</w:t>
+      </w:r>
+      <w:r>
+        <w:rPr>
+          <w:b/>
+          <w:bCs/>
+          <w:sz w:val="24"/>
+          <w:szCs w:val="24"/>
+        </w:rPr>
+        <w:t xml:space="preserve">ssing </w:t>
+      </w:r>
+    </w:p>
+    <w:p>
+      <w:pPr>
+        <w:pStyle w:val="ListParagraph"/>
+        <w:ind w:firstLine="360"/>
+        <w:rPr>
+          <w:b/>
+          <w:bCs/>
+          <w:sz w:val="24"/>
+          <w:szCs w:val="24"/>
+        </w:rPr>
+      </w:pPr>
+    </w:p>
+    <w:p>
+      <w:pPr>
+        <w:pStyle w:val="ListParagraph"/>
         <w:rPr>
           <w:b/>
           <w:bCs/>
@@ -398,199 +921,19 @@
           <w:szCs w:val="28"/>
         </w:rPr>
       </w:pPr>
-    </w:p>
-    <w:p>
-      <w:pPr>
-        <w:pStyle w:val="ListParagraph"/>
-        <w:rPr>
-          <w:b/>
-          <w:bCs/>
+      <w:r>
+        <w:rPr>
+          <w:b/>
+          <w:bCs/>
+          <w:noProof/>
           <w:sz w:val="28"/>
           <w:szCs w:val="28"/>
         </w:rPr>
-      </w:pPr>
-    </w:p>
-    <w:p>
-      <w:pPr>
-        <w:pStyle w:val="ListParagraph"/>
-        <w:rPr>
-          <w:b/>
-          <w:bCs/>
-          <w:sz w:val="28"/>
-          <w:szCs w:val="28"/>
-        </w:rPr>
-      </w:pPr>
-    </w:p>
-    <w:p>
-      <w:pPr>
-        <w:pStyle w:val="ListParagraph"/>
-        <w:numPr>
-          <w:ilvl w:val="0"/>
-          <w:numId w:val="1"/>
-        </w:numPr>
-        <w:rPr>
-          <w:b/>
-          <w:bCs/>
-          <w:sz w:val="28"/>
-          <w:szCs w:val="28"/>
-        </w:rPr>
-      </w:pPr>
-      <w:r>
-        <w:rPr>
-          <w:b/>
-          <w:bCs/>
-          <w:sz w:val="28"/>
-          <w:szCs w:val="28"/>
-        </w:rPr>
-        <w:lastRenderedPageBreak/>
-        <w:t>Part 2: Comparing unsupervised learning algorithms</w:t>
-      </w:r>
-      <w:r>
-        <w:rPr>
-          <w:b/>
-          <w:bCs/>
-          <w:sz w:val="28"/>
-          <w:szCs w:val="28"/>
-        </w:rPr>
-        <w:t xml:space="preserve"> for </w:t>
-      </w:r>
-      <w:r>
-        <w:rPr>
-          <w:b/>
-          <w:bCs/>
-          <w:sz w:val="24"/>
-          <w:szCs w:val="24"/>
-        </w:rPr>
-        <w:t>A</w:t>
-      </w:r>
-      <w:r>
-        <w:rPr>
-          <w:b/>
-          <w:bCs/>
-          <w:sz w:val="24"/>
-          <w:szCs w:val="24"/>
-        </w:rPr>
-        <w:t>3-data</w:t>
-      </w:r>
-      <w:r>
-        <w:rPr>
-          <w:b/>
-          <w:bCs/>
-          <w:sz w:val="24"/>
-          <w:szCs w:val="24"/>
-        </w:rPr>
-        <w:t>.txt</w:t>
-      </w:r>
-    </w:p>
-    <w:p>
-      <w:pPr>
-        <w:pStyle w:val="ListParagraph"/>
-        <w:numPr>
-          <w:ilvl w:val="0"/>
-          <w:numId w:val="6"/>
-        </w:numPr>
-        <w:tabs>
-          <w:tab w:val="left" w:pos="1352"/>
-        </w:tabs>
-      </w:pPr>
-      <w:r>
-        <w:t>PCA analysis</w:t>
-      </w:r>
-    </w:p>
-    <w:p>
-      <w:pPr>
-        <w:tabs>
-          <w:tab w:val="left" w:pos="1352"/>
-        </w:tabs>
-      </w:pPr>
-      <w:r>
-        <w:t xml:space="preserve">                      </w:t>
-      </w:r>
-      <w:proofErr w:type="gramStart"/>
-      <w:r>
-        <w:t>a</w:t>
-      </w:r>
-      <w:proofErr w:type="gramEnd"/>
-      <w:r>
-        <w:t xml:space="preserve"> colored scatter plot of the first two principal components</w:t>
-      </w:r>
-    </w:p>
-    <w:p>
-      <w:pPr>
-        <w:tabs>
-          <w:tab w:val="left" w:pos="1352"/>
-        </w:tabs>
-      </w:pPr>
-      <w:r>
-        <w:t xml:space="preserve">                            </w:t>
-      </w:r>
-      <w:r>
         <w:drawing>
-          <wp:inline distT="0" distB="0" distL="0" distR="0" wp14:anchorId="54F3D93A" wp14:editId="4A39D080">
-            <wp:extent cx="4979963" cy="3840480"/>
+          <wp:inline distT="0" distB="0" distL="0" distR="0" wp14:anchorId="01A97F6E" wp14:editId="5E8A4EEA">
+            <wp:extent cx="5510254" cy="3783591"/>
             <wp:effectExtent l="0" t="0" r="0" b="7620"/>
-            <wp:docPr id="3" name="Picture 3"/>
-            <wp:cNvGraphicFramePr>
-              <a:graphicFrameLocks xmlns:a="http://schemas.openxmlformats.org/drawingml/2006/main" noChangeAspect="1"/>
-            </wp:cNvGraphicFramePr>
-            <a:graphic xmlns:a="http://schemas.openxmlformats.org/drawingml/2006/main">
-              <a:graphicData uri="http://schemas.openxmlformats.org/drawingml/2006/picture">
-                <pic:pic xmlns:pic="http://schemas.openxmlformats.org/drawingml/2006/picture">
-                  <pic:nvPicPr>
-                    <pic:cNvPr id="0" name=""/>
-                    <pic:cNvPicPr/>
-                  </pic:nvPicPr>
-                  <pic:blipFill>
-                    <a:blip r:embed="rId8"/>
-                    <a:stretch>
-                      <a:fillRect/>
-                    </a:stretch>
-                  </pic:blipFill>
-                  <pic:spPr>
-                    <a:xfrm>
-                      <a:off x="0" y="0"/>
-                      <a:ext cx="4980439" cy="3840847"/>
-                    </a:xfrm>
-                    <a:prstGeom prst="rect">
-                      <a:avLst/>
-                    </a:prstGeom>
-                  </pic:spPr>
-                </pic:pic>
-              </a:graphicData>
-            </a:graphic>
-          </wp:inline>
-        </w:drawing>
-      </w:r>
-    </w:p>
-    <w:p>
-      <w:pPr>
-        <w:pStyle w:val="ListParagraph"/>
-        <w:tabs>
-          <w:tab w:val="left" w:pos="1352"/>
-        </w:tabs>
-        <w:ind w:left="1080"/>
-      </w:pPr>
-      <w:r>
-        <w:t xml:space="preserve">Scree plot of explained variance and no. of principal components </w:t>
-      </w:r>
-    </w:p>
-    <w:p>
-      <w:pPr>
-        <w:pStyle w:val="ListParagraph"/>
-        <w:tabs>
-          <w:tab w:val="left" w:pos="1352"/>
-        </w:tabs>
-        <w:ind w:left="1080"/>
-      </w:pPr>
-      <w:r>
-        <w:t xml:space="preserve">           </w:t>
-      </w:r>
-      <w:r>
-        <w:drawing>
-          <wp:inline distT="0" distB="0" distL="0" distR="0" wp14:anchorId="7160F25B" wp14:editId="2F3E87A5">
-            <wp:extent cx="4929809" cy="3956020"/>
-            <wp:effectExtent l="0" t="0" r="4445" b="6985"/>
-            <wp:docPr id="2" name="Picture 2"/>
+            <wp:docPr id="4" name="Picture 4"/>
             <wp:cNvGraphicFramePr>
               <a:graphicFrameLocks xmlns:a="http://schemas.openxmlformats.org/drawingml/2006/main" noChangeAspect="1"/>
             </wp:cNvGraphicFramePr>
@@ -610,7 +953,7 @@
                   <pic:spPr>
                     <a:xfrm>
                       <a:off x="0" y="0"/>
-                      <a:ext cx="4931398" cy="3957295"/>
+                      <a:ext cx="5517520" cy="3788580"/>
                     </a:xfrm>
                     <a:prstGeom prst="rect">
                       <a:avLst/>
@@ -622,8 +965,1410 @@
           </wp:inline>
         </w:drawing>
       </w:r>
+    </w:p>
+    <w:p>
+      <w:pPr>
+        <w:pStyle w:val="ListParagraph"/>
+        <w:rPr>
+          <w:b/>
+          <w:bCs/>
+          <w:sz w:val="24"/>
+          <w:szCs w:val="24"/>
+        </w:rPr>
+      </w:pPr>
+      <w:r>
+        <w:rPr>
+          <w:b/>
+          <w:bCs/>
+          <w:sz w:val="24"/>
+          <w:szCs w:val="24"/>
+        </w:rPr>
+        <w:t>After Preprocessing</w:t>
+      </w:r>
+    </w:p>
+    <w:p>
+      <w:pPr>
+        <w:pStyle w:val="ListParagraph"/>
+        <w:ind w:firstLine="720"/>
+        <w:rPr>
+          <w:b/>
+          <w:bCs/>
+          <w:sz w:val="28"/>
+          <w:szCs w:val="28"/>
+        </w:rPr>
+      </w:pPr>
+      <w:r>
+        <w:rPr>
+          <w:b/>
+          <w:bCs/>
+          <w:noProof/>
+          <w:sz w:val="28"/>
+          <w:szCs w:val="28"/>
+        </w:rPr>
+        <w:drawing>
+          <wp:anchor distT="0" distB="0" distL="114300" distR="114300" simplePos="0" relativeHeight="251659264" behindDoc="1" locked="0" layoutInCell="1" allowOverlap="1">
+            <wp:simplePos x="0" y="0"/>
+            <wp:positionH relativeFrom="column">
+              <wp:posOffset>591820</wp:posOffset>
+            </wp:positionH>
+            <wp:positionV relativeFrom="paragraph">
+              <wp:posOffset>46355</wp:posOffset>
+            </wp:positionV>
+            <wp:extent cx="5375910" cy="3800475"/>
+            <wp:effectExtent l="0" t="0" r="0" b="9525"/>
+            <wp:wrapThrough wrapText="bothSides">
+              <wp:wrapPolygon edited="0">
+                <wp:start x="0" y="0"/>
+                <wp:lineTo x="0" y="21546"/>
+                <wp:lineTo x="21508" y="21546"/>
+                <wp:lineTo x="21508" y="0"/>
+                <wp:lineTo x="0" y="0"/>
+              </wp:wrapPolygon>
+            </wp:wrapThrough>
+            <wp:docPr id="6" name="Picture 6"/>
+            <wp:cNvGraphicFramePr>
+              <a:graphicFrameLocks xmlns:a="http://schemas.openxmlformats.org/drawingml/2006/main" noChangeAspect="1"/>
+            </wp:cNvGraphicFramePr>
+            <a:graphic xmlns:a="http://schemas.openxmlformats.org/drawingml/2006/main">
+              <a:graphicData uri="http://schemas.openxmlformats.org/drawingml/2006/picture">
+                <pic:pic xmlns:pic="http://schemas.openxmlformats.org/drawingml/2006/picture">
+                  <pic:nvPicPr>
+                    <pic:cNvPr id="0" name=""/>
+                    <pic:cNvPicPr/>
+                  </pic:nvPicPr>
+                  <pic:blipFill>
+                    <a:blip r:embed="rId10">
+                      <a:extLst>
+                        <a:ext uri="{28A0092B-C50C-407E-A947-70E740481C1C}">
+                          <a14:useLocalDpi xmlns:a14="http://schemas.microsoft.com/office/drawing/2010/main" val="0"/>
+                        </a:ext>
+                      </a:extLst>
+                    </a:blip>
+                    <a:stretch>
+                      <a:fillRect/>
+                    </a:stretch>
+                  </pic:blipFill>
+                  <pic:spPr>
+                    <a:xfrm>
+                      <a:off x="0" y="0"/>
+                      <a:ext cx="5375910" cy="3800475"/>
+                    </a:xfrm>
+                    <a:prstGeom prst="rect">
+                      <a:avLst/>
+                    </a:prstGeom>
+                  </pic:spPr>
+                </pic:pic>
+              </a:graphicData>
+            </a:graphic>
+            <wp14:sizeRelH relativeFrom="page">
+              <wp14:pctWidth>0</wp14:pctWidth>
+            </wp14:sizeRelH>
+            <wp14:sizeRelV relativeFrom="page">
+              <wp14:pctHeight>0</wp14:pctHeight>
+            </wp14:sizeRelV>
+          </wp:anchor>
+        </w:drawing>
+      </w:r>
+    </w:p>
+    <w:p>
+      <w:pPr>
+        <w:pStyle w:val="ListParagraph"/>
+        <w:rPr>
+          <w:b/>
+          <w:bCs/>
+          <w:sz w:val="28"/>
+          <w:szCs w:val="28"/>
+        </w:rPr>
+      </w:pPr>
+    </w:p>
+    <w:p>
+      <w:pPr>
+        <w:pStyle w:val="ListParagraph"/>
+        <w:rPr>
+          <w:b/>
+          <w:bCs/>
+          <w:sz w:val="28"/>
+          <w:szCs w:val="28"/>
+        </w:rPr>
+      </w:pPr>
+    </w:p>
+    <w:p>
+      <w:pPr>
+        <w:pStyle w:val="ListParagraph"/>
+        <w:rPr>
+          <w:b/>
+          <w:bCs/>
+          <w:sz w:val="28"/>
+          <w:szCs w:val="28"/>
+        </w:rPr>
+      </w:pPr>
+    </w:p>
+    <w:p>
+      <w:pPr>
+        <w:pStyle w:val="ListParagraph"/>
+        <w:rPr>
+          <w:b/>
+          <w:bCs/>
+          <w:sz w:val="28"/>
+          <w:szCs w:val="28"/>
+        </w:rPr>
+      </w:pPr>
+    </w:p>
+    <w:p>
+      <w:pPr>
+        <w:pStyle w:val="ListParagraph"/>
+        <w:rPr>
+          <w:b/>
+          <w:bCs/>
+          <w:sz w:val="28"/>
+          <w:szCs w:val="28"/>
+        </w:rPr>
+      </w:pPr>
+    </w:p>
+    <w:p>
+      <w:pPr>
+        <w:pStyle w:val="ListParagraph"/>
+        <w:rPr>
+          <w:b/>
+          <w:bCs/>
+          <w:sz w:val="28"/>
+          <w:szCs w:val="28"/>
+        </w:rPr>
+      </w:pPr>
+    </w:p>
+    <w:p>
+      <w:pPr>
+        <w:pStyle w:val="ListParagraph"/>
+        <w:rPr>
+          <w:b/>
+          <w:bCs/>
+          <w:sz w:val="28"/>
+          <w:szCs w:val="28"/>
+        </w:rPr>
+      </w:pPr>
+    </w:p>
+    <w:p>
+      <w:pPr>
+        <w:pStyle w:val="ListParagraph"/>
+        <w:rPr>
+          <w:b/>
+          <w:bCs/>
+          <w:sz w:val="28"/>
+          <w:szCs w:val="28"/>
+        </w:rPr>
+      </w:pPr>
+    </w:p>
+    <w:p>
+      <w:pPr>
+        <w:pStyle w:val="ListParagraph"/>
+        <w:rPr>
+          <w:b/>
+          <w:bCs/>
+          <w:sz w:val="28"/>
+          <w:szCs w:val="28"/>
+        </w:rPr>
+      </w:pPr>
+    </w:p>
+    <w:p>
+      <w:pPr>
+        <w:pStyle w:val="ListParagraph"/>
+        <w:rPr>
+          <w:b/>
+          <w:bCs/>
+          <w:sz w:val="28"/>
+          <w:szCs w:val="28"/>
+        </w:rPr>
+      </w:pPr>
+    </w:p>
+    <w:p>
+      <w:pPr>
+        <w:pStyle w:val="ListParagraph"/>
+        <w:rPr>
+          <w:b/>
+          <w:bCs/>
+          <w:sz w:val="28"/>
+          <w:szCs w:val="28"/>
+        </w:rPr>
+      </w:pPr>
+    </w:p>
+    <w:p>
+      <w:pPr>
+        <w:pStyle w:val="ListParagraph"/>
+        <w:rPr>
+          <w:b/>
+          <w:bCs/>
+          <w:sz w:val="28"/>
+          <w:szCs w:val="28"/>
+        </w:rPr>
+      </w:pPr>
+    </w:p>
+    <w:p>
+      <w:pPr>
+        <w:pStyle w:val="ListParagraph"/>
+        <w:rPr>
+          <w:b/>
+          <w:bCs/>
+          <w:sz w:val="28"/>
+          <w:szCs w:val="28"/>
+        </w:rPr>
+      </w:pPr>
+    </w:p>
+    <w:p>
+      <w:pPr>
+        <w:pStyle w:val="ListParagraph"/>
+        <w:rPr>
+          <w:b/>
+          <w:bCs/>
+          <w:sz w:val="28"/>
+          <w:szCs w:val="28"/>
+        </w:rPr>
+      </w:pPr>
+    </w:p>
+    <w:p>
+      <w:pPr>
+        <w:pStyle w:val="ListParagraph"/>
+        <w:rPr>
+          <w:b/>
+          <w:bCs/>
+          <w:sz w:val="28"/>
+          <w:szCs w:val="28"/>
+        </w:rPr>
+      </w:pPr>
+    </w:p>
+    <w:p>
+      <w:pPr>
+        <w:pStyle w:val="ListParagraph"/>
+        <w:rPr>
+          <w:b/>
+          <w:bCs/>
+          <w:sz w:val="28"/>
+          <w:szCs w:val="28"/>
+        </w:rPr>
+      </w:pPr>
+    </w:p>
+    <w:p>
+      <w:pPr>
+        <w:pStyle w:val="ListParagraph"/>
+        <w:rPr>
+          <w:b/>
+          <w:bCs/>
+          <w:sz w:val="28"/>
+          <w:szCs w:val="28"/>
+        </w:rPr>
+      </w:pPr>
+    </w:p>
+    <w:p>
+      <w:pPr>
+        <w:pStyle w:val="ListParagraph"/>
+        <w:numPr>
+          <w:ilvl w:val="0"/>
+          <w:numId w:val="1"/>
+        </w:numPr>
+        <w:rPr>
+          <w:b/>
+          <w:bCs/>
+          <w:sz w:val="28"/>
+          <w:szCs w:val="28"/>
+        </w:rPr>
+      </w:pPr>
+      <w:r>
+        <w:rPr>
+          <w:b/>
+          <w:bCs/>
+          <w:sz w:val="28"/>
+          <w:szCs w:val="28"/>
+        </w:rPr>
+        <w:t>Part 2: Comparing unsupervised learning algorithms</w:t>
+      </w:r>
+      <w:r>
+        <w:rPr>
+          <w:b/>
+          <w:bCs/>
+          <w:sz w:val="28"/>
+          <w:szCs w:val="28"/>
+        </w:rPr>
+        <w:t xml:space="preserve"> for </w:t>
+      </w:r>
+      <w:r>
+        <w:rPr>
+          <w:b/>
+          <w:bCs/>
+          <w:sz w:val="24"/>
+          <w:szCs w:val="24"/>
+        </w:rPr>
+        <w:t>A</w:t>
+      </w:r>
+      <w:r>
+        <w:rPr>
+          <w:b/>
+          <w:bCs/>
+          <w:sz w:val="24"/>
+          <w:szCs w:val="24"/>
+        </w:rPr>
+        <w:t>3-data</w:t>
+      </w:r>
+      <w:r>
+        <w:rPr>
+          <w:b/>
+          <w:bCs/>
+          <w:sz w:val="24"/>
+          <w:szCs w:val="24"/>
+        </w:rPr>
+        <w:t>.txt</w:t>
+      </w:r>
+    </w:p>
+    <w:p>
+      <w:pPr>
+        <w:pStyle w:val="ListParagraph"/>
+        <w:numPr>
+          <w:ilvl w:val="0"/>
+          <w:numId w:val="6"/>
+        </w:numPr>
+        <w:tabs>
+          <w:tab w:val="left" w:pos="1352"/>
+        </w:tabs>
+        <w:rPr>
+          <w:b/>
+          <w:bCs/>
+        </w:rPr>
+      </w:pPr>
+      <w:r>
+        <w:rPr>
+          <w:b/>
+          <w:bCs/>
+        </w:rPr>
+        <w:t xml:space="preserve">PCA </w:t>
+      </w:r>
+      <w:proofErr w:type="spellStart"/>
+      <w:r>
+        <w:t>analys</w:t>
+      </w:r>
+      <w:r>
+        <w:t>ed</w:t>
+      </w:r>
+      <w:proofErr w:type="spellEnd"/>
+      <w:r>
+        <w:t xml:space="preserve"> in</w:t>
+      </w:r>
+      <w:r>
+        <w:rPr>
+          <w:b/>
+          <w:bCs/>
+        </w:rPr>
+        <w:t xml:space="preserve"> </w:t>
+      </w:r>
+      <w:proofErr w:type="spellStart"/>
+      <w:r>
+        <w:rPr>
+          <w:b/>
+          <w:bCs/>
+        </w:rPr>
+        <w:t>PCA.ipynb</w:t>
+      </w:r>
+      <w:proofErr w:type="spellEnd"/>
+    </w:p>
+    <w:p>
+      <w:pPr>
+        <w:tabs>
+          <w:tab w:val="left" w:pos="1352"/>
+        </w:tabs>
+      </w:pPr>
+      <w:r>
+        <w:t xml:space="preserve">                      </w:t>
+      </w:r>
+      <w:proofErr w:type="gramStart"/>
+      <w:r>
+        <w:t>a</w:t>
+      </w:r>
+      <w:proofErr w:type="gramEnd"/>
+      <w:r>
+        <w:t xml:space="preserve"> colored scatter plot of the first two principal components</w:t>
+      </w:r>
+    </w:p>
+    <w:p>
+      <w:pPr>
+        <w:tabs>
+          <w:tab w:val="left" w:pos="1352"/>
+        </w:tabs>
+      </w:pPr>
+      <w:r>
+        <w:t xml:space="preserve">                            </w:t>
+      </w:r>
+      <w:r>
+        <w:rPr>
+          <w:noProof/>
+        </w:rPr>
+        <w:drawing>
+          <wp:inline distT="0" distB="0" distL="0" distR="0" wp14:anchorId="54F3D93A" wp14:editId="4A39D080">
+            <wp:extent cx="4979963" cy="3840480"/>
+            <wp:effectExtent l="0" t="0" r="0" b="7620"/>
+            <wp:docPr id="3" name="Picture 3"/>
+            <wp:cNvGraphicFramePr>
+              <a:graphicFrameLocks xmlns:a="http://schemas.openxmlformats.org/drawingml/2006/main" noChangeAspect="1"/>
+            </wp:cNvGraphicFramePr>
+            <a:graphic xmlns:a="http://schemas.openxmlformats.org/drawingml/2006/main">
+              <a:graphicData uri="http://schemas.openxmlformats.org/drawingml/2006/picture">
+                <pic:pic xmlns:pic="http://schemas.openxmlformats.org/drawingml/2006/picture">
+                  <pic:nvPicPr>
+                    <pic:cNvPr id="0" name=""/>
+                    <pic:cNvPicPr/>
+                  </pic:nvPicPr>
+                  <pic:blipFill>
+                    <a:blip r:embed="rId11"/>
+                    <a:stretch>
+                      <a:fillRect/>
+                    </a:stretch>
+                  </pic:blipFill>
+                  <pic:spPr>
+                    <a:xfrm>
+                      <a:off x="0" y="0"/>
+                      <a:ext cx="4980439" cy="3840847"/>
+                    </a:xfrm>
+                    <a:prstGeom prst="rect">
+                      <a:avLst/>
+                    </a:prstGeom>
+                  </pic:spPr>
+                </pic:pic>
+              </a:graphicData>
+            </a:graphic>
+          </wp:inline>
+        </w:drawing>
+      </w:r>
+    </w:p>
+    <w:p>
+      <w:pPr>
+        <w:pStyle w:val="ListParagraph"/>
+        <w:tabs>
+          <w:tab w:val="left" w:pos="1352"/>
+        </w:tabs>
+        <w:ind w:left="1080"/>
+      </w:pPr>
+      <w:r>
+        <w:t xml:space="preserve">Scree plot of explained variance and no. of principal components </w:t>
+      </w:r>
+    </w:p>
+    <w:p>
+      <w:pPr>
+        <w:pStyle w:val="ListParagraph"/>
+        <w:tabs>
+          <w:tab w:val="left" w:pos="1352"/>
+        </w:tabs>
+        <w:ind w:left="1080"/>
+      </w:pPr>
+      <w:r>
+        <w:t xml:space="preserve">           </w:t>
+      </w:r>
+      <w:r>
+        <w:rPr>
+          <w:noProof/>
+        </w:rPr>
+        <w:drawing>
+          <wp:inline distT="0" distB="0" distL="0" distR="0" wp14:anchorId="3FFF8100" wp14:editId="4804B677">
+            <wp:extent cx="4716469" cy="3784821"/>
+            <wp:effectExtent l="0" t="0" r="8255" b="6350"/>
+            <wp:docPr id="2" name="Picture 2"/>
+            <wp:cNvGraphicFramePr>
+              <a:graphicFrameLocks xmlns:a="http://schemas.openxmlformats.org/drawingml/2006/main" noChangeAspect="1"/>
+            </wp:cNvGraphicFramePr>
+            <a:graphic xmlns:a="http://schemas.openxmlformats.org/drawingml/2006/main">
+              <a:graphicData uri="http://schemas.openxmlformats.org/drawingml/2006/picture">
+                <pic:pic xmlns:pic="http://schemas.openxmlformats.org/drawingml/2006/picture">
+                  <pic:nvPicPr>
+                    <pic:cNvPr id="0" name=""/>
+                    <pic:cNvPicPr/>
+                  </pic:nvPicPr>
+                  <pic:blipFill>
+                    <a:blip r:embed="rId12"/>
+                    <a:stretch>
+                      <a:fillRect/>
+                    </a:stretch>
+                  </pic:blipFill>
+                  <pic:spPr>
+                    <a:xfrm>
+                      <a:off x="0" y="0"/>
+                      <a:ext cx="4723030" cy="3790086"/>
+                    </a:xfrm>
+                    <a:prstGeom prst="rect">
+                      <a:avLst/>
+                    </a:prstGeom>
+                  </pic:spPr>
+                </pic:pic>
+              </a:graphicData>
+            </a:graphic>
+          </wp:inline>
+        </w:drawing>
+      </w:r>
+    </w:p>
+    <w:p>
+      <w:pPr>
+        <w:pStyle w:val="ListParagraph"/>
+        <w:numPr>
+          <w:ilvl w:val="0"/>
+          <w:numId w:val="6"/>
+        </w:numPr>
+        <w:tabs>
+          <w:tab w:val="left" w:pos="1352"/>
+        </w:tabs>
+        <w:rPr>
+          <w:b/>
+          <w:bCs/>
+        </w:rPr>
+      </w:pPr>
+      <w:r>
+        <w:rPr>
+          <w:b/>
+          <w:bCs/>
+        </w:rPr>
+        <w:t>t-SNE</w:t>
+      </w:r>
+      <w:r>
+        <w:rPr>
+          <w:b/>
+          <w:bCs/>
+        </w:rPr>
+        <w:t xml:space="preserve"> </w:t>
+      </w:r>
+      <w:proofErr w:type="spellStart"/>
+      <w:r>
+        <w:t>analysed</w:t>
+      </w:r>
+      <w:proofErr w:type="spellEnd"/>
+      <w:r>
+        <w:t xml:space="preserve"> </w:t>
+      </w:r>
+      <w:r>
+        <w:t xml:space="preserve">in </w:t>
+      </w:r>
+      <w:r>
+        <w:rPr>
+          <w:b/>
+          <w:bCs/>
+        </w:rPr>
+        <w:t>t-</w:t>
+      </w:r>
+      <w:proofErr w:type="spellStart"/>
+      <w:r>
+        <w:rPr>
+          <w:b/>
+          <w:bCs/>
+        </w:rPr>
+        <w:t>SNE</w:t>
+      </w:r>
+      <w:r>
+        <w:rPr>
+          <w:b/>
+          <w:bCs/>
+        </w:rPr>
+        <w:t>.ipynb</w:t>
+      </w:r>
+      <w:proofErr w:type="spellEnd"/>
+    </w:p>
+    <w:p>
+      <w:pPr>
+        <w:tabs>
+          <w:tab w:val="left" w:pos="1352"/>
+        </w:tabs>
+        <w:rPr>
+          <w:b/>
+          <w:bCs/>
+        </w:rPr>
+      </w:pPr>
+      <w:r>
+        <w:rPr>
+          <w:b/>
+          <w:bCs/>
+        </w:rPr>
+        <w:tab/>
+      </w:r>
+      <w:r>
+        <w:rPr>
+          <w:b/>
+          <w:bCs/>
+          <w:noProof/>
+        </w:rPr>
+        <w:drawing>
+          <wp:inline distT="0" distB="0" distL="0" distR="0" wp14:anchorId="7B988F23" wp14:editId="03825492">
+            <wp:extent cx="5160397" cy="4062251"/>
+            <wp:effectExtent l="0" t="0" r="2540" b="0"/>
+            <wp:docPr id="7" name="Picture 7"/>
+            <wp:cNvGraphicFramePr>
+              <a:graphicFrameLocks xmlns:a="http://schemas.openxmlformats.org/drawingml/2006/main" noChangeAspect="1"/>
+            </wp:cNvGraphicFramePr>
+            <a:graphic xmlns:a="http://schemas.openxmlformats.org/drawingml/2006/main">
+              <a:graphicData uri="http://schemas.openxmlformats.org/drawingml/2006/picture">
+                <pic:pic xmlns:pic="http://schemas.openxmlformats.org/drawingml/2006/picture">
+                  <pic:nvPicPr>
+                    <pic:cNvPr id="0" name=""/>
+                    <pic:cNvPicPr/>
+                  </pic:nvPicPr>
+                  <pic:blipFill>
+                    <a:blip r:embed="rId13"/>
+                    <a:stretch>
+                      <a:fillRect/>
+                    </a:stretch>
+                  </pic:blipFill>
+                  <pic:spPr>
+                    <a:xfrm>
+                      <a:off x="0" y="0"/>
+                      <a:ext cx="5163348" cy="4064574"/>
+                    </a:xfrm>
+                    <a:prstGeom prst="rect">
+                      <a:avLst/>
+                    </a:prstGeom>
+                  </pic:spPr>
+                </pic:pic>
+              </a:graphicData>
+            </a:graphic>
+          </wp:inline>
+        </w:drawing>
+      </w:r>
+    </w:p>
+    <w:p>
+      <w:pPr>
+        <w:tabs>
+          <w:tab w:val="left" w:pos="1352"/>
+        </w:tabs>
+        <w:rPr>
+          <w:b/>
+          <w:bCs/>
+        </w:rPr>
+      </w:pPr>
+      <w:r>
+        <w:rPr>
+          <w:b/>
+          <w:bCs/>
+          <w:noProof/>
+        </w:rPr>
+        <w:drawing>
+          <wp:anchor distT="0" distB="0" distL="114300" distR="114300" simplePos="0" relativeHeight="251660288" behindDoc="1" locked="0" layoutInCell="1" allowOverlap="1" wp14:anchorId="19ED59D5" wp14:editId="419C0337">
+            <wp:simplePos x="0" y="0"/>
+            <wp:positionH relativeFrom="column">
+              <wp:posOffset>854710</wp:posOffset>
+            </wp:positionH>
+            <wp:positionV relativeFrom="paragraph">
+              <wp:posOffset>6350</wp:posOffset>
+            </wp:positionV>
+            <wp:extent cx="5160010" cy="4090035"/>
+            <wp:effectExtent l="0" t="0" r="2540" b="5715"/>
+            <wp:wrapThrough wrapText="bothSides">
+              <wp:wrapPolygon edited="0">
+                <wp:start x="0" y="0"/>
+                <wp:lineTo x="0" y="21530"/>
+                <wp:lineTo x="21531" y="21530"/>
+                <wp:lineTo x="21531" y="0"/>
+                <wp:lineTo x="0" y="0"/>
+              </wp:wrapPolygon>
+            </wp:wrapThrough>
+            <wp:docPr id="8" name="Picture 8"/>
+            <wp:cNvGraphicFramePr>
+              <a:graphicFrameLocks xmlns:a="http://schemas.openxmlformats.org/drawingml/2006/main" noChangeAspect="1"/>
+            </wp:cNvGraphicFramePr>
+            <a:graphic xmlns:a="http://schemas.openxmlformats.org/drawingml/2006/main">
+              <a:graphicData uri="http://schemas.openxmlformats.org/drawingml/2006/picture">
+                <pic:pic xmlns:pic="http://schemas.openxmlformats.org/drawingml/2006/picture">
+                  <pic:nvPicPr>
+                    <pic:cNvPr id="0" name=""/>
+                    <pic:cNvPicPr/>
+                  </pic:nvPicPr>
+                  <pic:blipFill>
+                    <a:blip r:embed="rId14">
+                      <a:extLst>
+                        <a:ext uri="{28A0092B-C50C-407E-A947-70E740481C1C}">
+                          <a14:useLocalDpi xmlns:a14="http://schemas.microsoft.com/office/drawing/2010/main" val="0"/>
+                        </a:ext>
+                      </a:extLst>
+                    </a:blip>
+                    <a:stretch>
+                      <a:fillRect/>
+                    </a:stretch>
+                  </pic:blipFill>
+                  <pic:spPr>
+                    <a:xfrm>
+                      <a:off x="0" y="0"/>
+                      <a:ext cx="5160010" cy="4090035"/>
+                    </a:xfrm>
+                    <a:prstGeom prst="rect">
+                      <a:avLst/>
+                    </a:prstGeom>
+                  </pic:spPr>
+                </pic:pic>
+              </a:graphicData>
+            </a:graphic>
+            <wp14:sizeRelH relativeFrom="page">
+              <wp14:pctWidth>0</wp14:pctWidth>
+            </wp14:sizeRelH>
+            <wp14:sizeRelV relativeFrom="page">
+              <wp14:pctHeight>0</wp14:pctHeight>
+            </wp14:sizeRelV>
+          </wp:anchor>
+        </w:drawing>
+      </w:r>
+    </w:p>
+    <w:p>
+      <w:pPr>
+        <w:tabs>
+          <w:tab w:val="left" w:pos="1352"/>
+        </w:tabs>
+        <w:rPr>
+          <w:b/>
+          <w:bCs/>
+        </w:rPr>
+      </w:pPr>
+    </w:p>
+    <w:p>
+      <w:pPr>
+        <w:tabs>
+          <w:tab w:val="left" w:pos="1352"/>
+        </w:tabs>
+        <w:rPr>
+          <w:b/>
+          <w:bCs/>
+        </w:rPr>
+      </w:pPr>
+    </w:p>
+    <w:p>
+      <w:pPr>
+        <w:tabs>
+          <w:tab w:val="left" w:pos="1352"/>
+        </w:tabs>
+        <w:rPr>
+          <w:b/>
+          <w:bCs/>
+        </w:rPr>
+      </w:pPr>
+    </w:p>
+    <w:p>
+      <w:pPr>
+        <w:tabs>
+          <w:tab w:val="left" w:pos="1352"/>
+        </w:tabs>
+        <w:rPr>
+          <w:b/>
+          <w:bCs/>
+        </w:rPr>
+      </w:pPr>
+    </w:p>
+    <w:p>
+      <w:pPr>
+        <w:tabs>
+          <w:tab w:val="left" w:pos="1352"/>
+        </w:tabs>
+        <w:rPr>
+          <w:b/>
+          <w:bCs/>
+        </w:rPr>
+      </w:pPr>
+    </w:p>
+    <w:p>
+      <w:pPr>
+        <w:tabs>
+          <w:tab w:val="left" w:pos="1352"/>
+        </w:tabs>
+        <w:rPr>
+          <w:b/>
+          <w:bCs/>
+        </w:rPr>
+      </w:pPr>
+    </w:p>
+    <w:p>
+      <w:pPr>
+        <w:tabs>
+          <w:tab w:val="left" w:pos="1352"/>
+        </w:tabs>
+        <w:rPr>
+          <w:b/>
+          <w:bCs/>
+        </w:rPr>
+      </w:pPr>
+    </w:p>
+    <w:p>
+      <w:pPr>
+        <w:tabs>
+          <w:tab w:val="left" w:pos="1352"/>
+        </w:tabs>
+        <w:rPr>
+          <w:b/>
+          <w:bCs/>
+        </w:rPr>
+      </w:pPr>
+    </w:p>
+    <w:p>
+      <w:pPr>
+        <w:tabs>
+          <w:tab w:val="left" w:pos="1352"/>
+        </w:tabs>
+        <w:rPr>
+          <w:b/>
+          <w:bCs/>
+        </w:rPr>
+      </w:pPr>
+    </w:p>
+    <w:p>
+      <w:pPr>
+        <w:tabs>
+          <w:tab w:val="left" w:pos="1352"/>
+        </w:tabs>
+        <w:rPr>
+          <w:b/>
+          <w:bCs/>
+        </w:rPr>
+      </w:pPr>
+    </w:p>
+    <w:p>
+      <w:pPr>
+        <w:tabs>
+          <w:tab w:val="left" w:pos="1352"/>
+        </w:tabs>
+        <w:rPr>
+          <w:b/>
+          <w:bCs/>
+        </w:rPr>
+      </w:pPr>
+    </w:p>
+    <w:p>
+      <w:pPr>
+        <w:tabs>
+          <w:tab w:val="left" w:pos="1352"/>
+        </w:tabs>
+        <w:rPr>
+          <w:b/>
+          <w:bCs/>
+        </w:rPr>
+      </w:pPr>
+    </w:p>
+    <w:p>
+      <w:pPr>
+        <w:tabs>
+          <w:tab w:val="left" w:pos="1352"/>
+        </w:tabs>
+        <w:rPr>
+          <w:b/>
+          <w:bCs/>
+        </w:rPr>
+      </w:pPr>
+    </w:p>
+    <w:p>
+      <w:pPr>
+        <w:pStyle w:val="ListParagraph"/>
+        <w:numPr>
+          <w:ilvl w:val="0"/>
+          <w:numId w:val="6"/>
+        </w:numPr>
+        <w:tabs>
+          <w:tab w:val="left" w:pos="1352"/>
+        </w:tabs>
+        <w:rPr>
+          <w:b/>
+          <w:bCs/>
+        </w:rPr>
+      </w:pPr>
+      <w:r>
+        <w:rPr>
+          <w:b/>
+          <w:bCs/>
+        </w:rPr>
+        <w:t>k-means</w:t>
+      </w:r>
+      <w:r>
+        <w:rPr>
+          <w:b/>
+          <w:bCs/>
+        </w:rPr>
+        <w:t xml:space="preserve"> </w:t>
+      </w:r>
+      <w:proofErr w:type="spellStart"/>
+      <w:r>
+        <w:t>analysed</w:t>
+      </w:r>
+      <w:proofErr w:type="spellEnd"/>
+      <w:r>
+        <w:t xml:space="preserve"> in </w:t>
+      </w:r>
+      <w:proofErr w:type="spellStart"/>
+      <w:r>
+        <w:rPr>
+          <w:b/>
+          <w:bCs/>
+        </w:rPr>
+        <w:t>kmeans.ipynb</w:t>
+      </w:r>
+      <w:proofErr w:type="spellEnd"/>
+    </w:p>
+    <w:p>
+      <w:pPr>
+        <w:tabs>
+          <w:tab w:val="left" w:pos="1352"/>
+        </w:tabs>
+        <w:rPr>
+          <w:b/>
+          <w:bCs/>
+        </w:rPr>
+      </w:pPr>
+      <w:r>
+        <w:rPr>
+          <w:b/>
+          <w:bCs/>
+        </w:rPr>
+        <w:tab/>
+      </w:r>
+      <w:r>
+        <w:rPr>
+          <w:b/>
+          <w:bCs/>
+          <w:noProof/>
+        </w:rPr>
+        <w:drawing>
+          <wp:inline distT="0" distB="0" distL="0" distR="0" wp14:anchorId="7238C21E" wp14:editId="5B7DBE4C">
+            <wp:extent cx="4829175" cy="4171950"/>
+            <wp:effectExtent l="0" t="0" r="9525" b="0"/>
+            <wp:docPr id="9" name="Picture 9"/>
+            <wp:cNvGraphicFramePr>
+              <a:graphicFrameLocks xmlns:a="http://schemas.openxmlformats.org/drawingml/2006/main" noChangeAspect="1"/>
+            </wp:cNvGraphicFramePr>
+            <a:graphic xmlns:a="http://schemas.openxmlformats.org/drawingml/2006/main">
+              <a:graphicData uri="http://schemas.openxmlformats.org/drawingml/2006/picture">
+                <pic:pic xmlns:pic="http://schemas.openxmlformats.org/drawingml/2006/picture">
+                  <pic:nvPicPr>
+                    <pic:cNvPr id="0" name=""/>
+                    <pic:cNvPicPr/>
+                  </pic:nvPicPr>
+                  <pic:blipFill>
+                    <a:blip r:embed="rId15"/>
+                    <a:stretch>
+                      <a:fillRect/>
+                    </a:stretch>
+                  </pic:blipFill>
+                  <pic:spPr>
+                    <a:xfrm>
+                      <a:off x="0" y="0"/>
+                      <a:ext cx="4829175" cy="4171950"/>
+                    </a:xfrm>
+                    <a:prstGeom prst="rect">
+                      <a:avLst/>
+                    </a:prstGeom>
+                  </pic:spPr>
+                </pic:pic>
+              </a:graphicData>
+            </a:graphic>
+          </wp:inline>
+        </w:drawing>
+      </w:r>
+    </w:p>
+    <w:p>
+      <w:pPr>
+        <w:pStyle w:val="ListParagraph"/>
+        <w:numPr>
+          <w:ilvl w:val="0"/>
+          <w:numId w:val="6"/>
+        </w:numPr>
+        <w:tabs>
+          <w:tab w:val="left" w:pos="1352"/>
+        </w:tabs>
+        <w:rPr>
+          <w:b/>
+          <w:bCs/>
+        </w:rPr>
+      </w:pPr>
+      <w:r>
+        <w:rPr>
+          <w:b/>
+          <w:bCs/>
+        </w:rPr>
+        <w:t xml:space="preserve">AHC </w:t>
+      </w:r>
+      <w:proofErr w:type="spellStart"/>
+      <w:r>
+        <w:t>analysed</w:t>
+      </w:r>
+      <w:proofErr w:type="spellEnd"/>
+      <w:r>
+        <w:t xml:space="preserve"> in</w:t>
+      </w:r>
+      <w:r>
+        <w:rPr>
+          <w:b/>
+          <w:bCs/>
+        </w:rPr>
+        <w:t xml:space="preserve"> </w:t>
+      </w:r>
+      <w:proofErr w:type="spellStart"/>
+      <w:r>
+        <w:rPr>
+          <w:b/>
+          <w:bCs/>
+        </w:rPr>
+        <w:t>AHC.ipynb</w:t>
+      </w:r>
+      <w:proofErr w:type="spellEnd"/>
+    </w:p>
+    <w:p>
+      <w:pPr>
+        <w:tabs>
+          <w:tab w:val="left" w:pos="1352"/>
+        </w:tabs>
+        <w:rPr>
+          <w:b/>
+          <w:bCs/>
+        </w:rPr>
+      </w:pPr>
+      <w:r>
+        <w:rPr>
+          <w:b/>
+          <w:bCs/>
+        </w:rPr>
+        <w:tab/>
+      </w:r>
+      <w:r>
+        <w:rPr>
+          <w:b/>
+          <w:bCs/>
+          <w:noProof/>
+        </w:rPr>
+        <w:drawing>
+          <wp:inline distT="0" distB="0" distL="0" distR="0" wp14:anchorId="5D7E6AA5" wp14:editId="629E77DB">
+            <wp:extent cx="5381625" cy="4143375"/>
+            <wp:effectExtent l="0" t="0" r="9525" b="9525"/>
+            <wp:docPr id="10" name="Picture 10"/>
+            <wp:cNvGraphicFramePr>
+              <a:graphicFrameLocks xmlns:a="http://schemas.openxmlformats.org/drawingml/2006/main" noChangeAspect="1"/>
+            </wp:cNvGraphicFramePr>
+            <a:graphic xmlns:a="http://schemas.openxmlformats.org/drawingml/2006/main">
+              <a:graphicData uri="http://schemas.openxmlformats.org/drawingml/2006/picture">
+                <pic:pic xmlns:pic="http://schemas.openxmlformats.org/drawingml/2006/picture">
+                  <pic:nvPicPr>
+                    <pic:cNvPr id="0" name=""/>
+                    <pic:cNvPicPr/>
+                  </pic:nvPicPr>
+                  <pic:blipFill>
+                    <a:blip r:embed="rId16"/>
+                    <a:stretch>
+                      <a:fillRect/>
+                    </a:stretch>
+                  </pic:blipFill>
+                  <pic:spPr>
+                    <a:xfrm>
+                      <a:off x="0" y="0"/>
+                      <a:ext cx="5381625" cy="4143375"/>
+                    </a:xfrm>
+                    <a:prstGeom prst="rect">
+                      <a:avLst/>
+                    </a:prstGeom>
+                  </pic:spPr>
+                </pic:pic>
+              </a:graphicData>
+            </a:graphic>
+          </wp:inline>
+        </w:drawing>
+      </w:r>
+    </w:p>
+    <w:p>
+      <w:pPr>
+        <w:tabs>
+          <w:tab w:val="left" w:pos="1352"/>
+        </w:tabs>
+        <w:rPr>
+          <w:b/>
+          <w:bCs/>
+        </w:rPr>
+      </w:pPr>
+      <w:r>
+        <w:rPr>
+          <w:b/>
+          <w:bCs/>
+          <w:noProof/>
+        </w:rPr>
+        <w:drawing>
+          <wp:anchor distT="0" distB="0" distL="114300" distR="114300" simplePos="0" relativeHeight="251661312" behindDoc="1" locked="0" layoutInCell="1" allowOverlap="1" wp14:anchorId="2EF4BD76" wp14:editId="7E1517B4">
+            <wp:simplePos x="0" y="0"/>
+            <wp:positionH relativeFrom="column">
+              <wp:posOffset>933450</wp:posOffset>
+            </wp:positionH>
+            <wp:positionV relativeFrom="paragraph">
+              <wp:posOffset>-293370</wp:posOffset>
+            </wp:positionV>
+            <wp:extent cx="5381625" cy="4143375"/>
+            <wp:effectExtent l="0" t="0" r="9525" b="9525"/>
+            <wp:wrapThrough wrapText="bothSides">
+              <wp:wrapPolygon edited="0">
+                <wp:start x="0" y="0"/>
+                <wp:lineTo x="0" y="21550"/>
+                <wp:lineTo x="21562" y="21550"/>
+                <wp:lineTo x="21562" y="0"/>
+                <wp:lineTo x="0" y="0"/>
+              </wp:wrapPolygon>
+            </wp:wrapThrough>
+            <wp:docPr id="11" name="Picture 11"/>
+            <wp:cNvGraphicFramePr>
+              <a:graphicFrameLocks xmlns:a="http://schemas.openxmlformats.org/drawingml/2006/main" noChangeAspect="1"/>
+            </wp:cNvGraphicFramePr>
+            <a:graphic xmlns:a="http://schemas.openxmlformats.org/drawingml/2006/main">
+              <a:graphicData uri="http://schemas.openxmlformats.org/drawingml/2006/picture">
+                <pic:pic xmlns:pic="http://schemas.openxmlformats.org/drawingml/2006/picture">
+                  <pic:nvPicPr>
+                    <pic:cNvPr id="0" name=""/>
+                    <pic:cNvPicPr/>
+                  </pic:nvPicPr>
+                  <pic:blipFill>
+                    <a:blip r:embed="rId17">
+                      <a:extLst>
+                        <a:ext uri="{28A0092B-C50C-407E-A947-70E740481C1C}">
+                          <a14:useLocalDpi xmlns:a14="http://schemas.microsoft.com/office/drawing/2010/main" val="0"/>
+                        </a:ext>
+                      </a:extLst>
+                    </a:blip>
+                    <a:stretch>
+                      <a:fillRect/>
+                    </a:stretch>
+                  </pic:blipFill>
+                  <pic:spPr>
+                    <a:xfrm>
+                      <a:off x="0" y="0"/>
+                      <a:ext cx="5381625" cy="4143375"/>
+                    </a:xfrm>
+                    <a:prstGeom prst="rect">
+                      <a:avLst/>
+                    </a:prstGeom>
+                  </pic:spPr>
+                </pic:pic>
+              </a:graphicData>
+            </a:graphic>
+            <wp14:sizeRelH relativeFrom="page">
+              <wp14:pctWidth>0</wp14:pctWidth>
+            </wp14:sizeRelH>
+            <wp14:sizeRelV relativeFrom="page">
+              <wp14:pctHeight>0</wp14:pctHeight>
+            </wp14:sizeRelV>
+          </wp:anchor>
+        </w:drawing>
+      </w:r>
+    </w:p>
+    <w:p>
+      <w:pPr>
+        <w:tabs>
+          <w:tab w:val="left" w:pos="1352"/>
+        </w:tabs>
+        <w:rPr>
+          <w:b/>
+          <w:bCs/>
+        </w:rPr>
+      </w:pPr>
+    </w:p>
+    <w:p>
+      <w:pPr>
+        <w:tabs>
+          <w:tab w:val="left" w:pos="1352"/>
+        </w:tabs>
+        <w:rPr>
+          <w:b/>
+          <w:bCs/>
+        </w:rPr>
+      </w:pPr>
+    </w:p>
+    <w:p>
+      <w:pPr>
+        <w:tabs>
+          <w:tab w:val="left" w:pos="1352"/>
+        </w:tabs>
+        <w:rPr>
+          <w:b/>
+          <w:bCs/>
+        </w:rPr>
+      </w:pPr>
+    </w:p>
+    <w:p>
+      <w:pPr>
+        <w:tabs>
+          <w:tab w:val="left" w:pos="1352"/>
+        </w:tabs>
+        <w:rPr>
+          <w:b/>
+          <w:bCs/>
+        </w:rPr>
+      </w:pPr>
+    </w:p>
+    <w:p>
+      <w:pPr>
+        <w:tabs>
+          <w:tab w:val="left" w:pos="1352"/>
+        </w:tabs>
+        <w:rPr>
+          <w:b/>
+          <w:bCs/>
+        </w:rPr>
+      </w:pPr>
+    </w:p>
+    <w:p>
+      <w:pPr>
+        <w:tabs>
+          <w:tab w:val="left" w:pos="1352"/>
+        </w:tabs>
+        <w:rPr>
+          <w:b/>
+          <w:bCs/>
+        </w:rPr>
+      </w:pPr>
+    </w:p>
+    <w:p>
+      <w:pPr>
+        <w:tabs>
+          <w:tab w:val="left" w:pos="1352"/>
+        </w:tabs>
+        <w:rPr>
+          <w:b/>
+          <w:bCs/>
+        </w:rPr>
+      </w:pPr>
+    </w:p>
+    <w:p>
+      <w:pPr>
+        <w:tabs>
+          <w:tab w:val="left" w:pos="1352"/>
+        </w:tabs>
+        <w:rPr>
+          <w:b/>
+          <w:bCs/>
+        </w:rPr>
+      </w:pPr>
+    </w:p>
+    <w:p>
+      <w:pPr>
+        <w:tabs>
+          <w:tab w:val="left" w:pos="1352"/>
+        </w:tabs>
+        <w:rPr>
+          <w:b/>
+          <w:bCs/>
+        </w:rPr>
+      </w:pPr>
+    </w:p>
+    <w:p>
+      <w:pPr>
+        <w:tabs>
+          <w:tab w:val="left" w:pos="1352"/>
+        </w:tabs>
+        <w:rPr>
+          <w:b/>
+          <w:bCs/>
+        </w:rPr>
+      </w:pPr>
+    </w:p>
+    <w:p>
+      <w:pPr>
+        <w:tabs>
+          <w:tab w:val="left" w:pos="1352"/>
+        </w:tabs>
+        <w:rPr>
+          <w:b/>
+          <w:bCs/>
+        </w:rPr>
+      </w:pPr>
+    </w:p>
+    <w:p>
+      <w:pPr>
+        <w:tabs>
+          <w:tab w:val="left" w:pos="1352"/>
+        </w:tabs>
+        <w:rPr>
+          <w:b/>
+          <w:bCs/>
+        </w:rPr>
+      </w:pPr>
+    </w:p>
+    <w:p>
+      <w:pPr>
+        <w:pStyle w:val="ListParagraph"/>
+        <w:numPr>
+          <w:ilvl w:val="0"/>
+          <w:numId w:val="6"/>
+        </w:numPr>
+        <w:tabs>
+          <w:tab w:val="left" w:pos="1352"/>
+        </w:tabs>
+        <w:rPr>
+          <w:b/>
+          <w:bCs/>
+        </w:rPr>
+      </w:pPr>
+      <w:r>
+        <w:rPr>
+          <w:b/>
+          <w:bCs/>
+        </w:rPr>
+        <w:t xml:space="preserve">SOM </w:t>
+      </w:r>
+      <w:r>
+        <w:t xml:space="preserve">analyzed in </w:t>
+      </w:r>
+      <w:proofErr w:type="spellStart"/>
+      <w:r>
+        <w:rPr>
+          <w:b/>
+          <w:bCs/>
+        </w:rPr>
+        <w:t>SOM.ipynb</w:t>
+      </w:r>
+      <w:proofErr w:type="spellEnd"/>
+    </w:p>
+    <w:p>
+      <w:pPr>
+        <w:pStyle w:val="NormalWeb"/>
+        <w:spacing w:before="0" w:beforeAutospacing="0" w:after="0" w:afterAutospacing="0" w:line="336" w:lineRule="atLeast"/>
+        <w:ind w:left="720"/>
+      </w:pPr>
+      <w:r>
+        <w:rPr>
+          <w:b/>
+          <w:bCs/>
+        </w:rPr>
+        <w:tab/>
+      </w:r>
       <w:bookmarkStart w:id="0" w:name="_GoBack"/>
+      <w:r>
+        <w:t>Obtained</w:t>
+      </w:r>
       <w:bookmarkEnd w:id="0"/>
+      <w:r>
+        <w:rPr>
+          <w:b/>
+          <w:bCs/>
+        </w:rPr>
+        <w:t xml:space="preserve"> </w:t>
+      </w:r>
+      <w:r>
+        <w:t xml:space="preserve">Transformed data of shape (n, </w:t>
+      </w:r>
+      <w:proofErr w:type="spellStart"/>
+      <w:r>
+        <w:t>self.n</w:t>
+      </w:r>
+      <w:proofErr w:type="spellEnd"/>
+      <w:r>
+        <w:t>*</w:t>
+      </w:r>
+      <w:proofErr w:type="spellStart"/>
+      <w:r>
+        <w:t>self.m</w:t>
+      </w:r>
+      <w:proofErr w:type="spellEnd"/>
+      <w:r>
+        <w:t xml:space="preserve">). </w:t>
+      </w:r>
+      <w:proofErr w:type="gramStart"/>
+      <w:r>
+        <w:t>The Euclidean distance from each item in X to each cluster center.</w:t>
+      </w:r>
+      <w:proofErr w:type="gramEnd"/>
+    </w:p>
+    <w:p>
+      <w:pPr>
+        <w:tabs>
+          <w:tab w:val="left" w:pos="1352"/>
+        </w:tabs>
+        <w:rPr>
+          <w:b/>
+          <w:bCs/>
+        </w:rPr>
+      </w:pPr>
     </w:p>
     <w:sectPr>
       <w:pgSz w:w="12240" w:h="15840"/>
@@ -726,7 +2471,7 @@
   <w:abstractNum w:abstractNumId="1">
     <w:nsid w:val="04333BE2"/>
     <w:multiLevelType w:val="hybridMultilevel"/>
-    <w:tmpl w:val="86307C8A"/>
+    <w:tmpl w:val="BCDE3334"/>
     <w:lvl w:ilvl="0" w:tplc="04090001">
       <w:start w:val="1"/>
       <w:numFmt w:val="bullet"/>
@@ -839,7 +2584,7 @@
   <w:abstractNum w:abstractNumId="2">
     <w:nsid w:val="12B969A1"/>
     <w:multiLevelType w:val="hybridMultilevel"/>
-    <w:tmpl w:val="C6928BFE"/>
+    <w:tmpl w:val="9788C19C"/>
     <w:lvl w:ilvl="0" w:tplc="04090017">
       <w:start w:val="1"/>
       <w:numFmt w:val="lowerLetter"/>
@@ -1468,6 +3213,22 @@
       <w:szCs w:val="16"/>
     </w:rPr>
   </w:style>
+  <w:style w:type="paragraph" w:styleId="NormalWeb">
+    <w:name w:val="Normal (Web)"/>
+    <w:basedOn w:val="Normal"/>
+    <w:uiPriority w:val="99"/>
+    <w:semiHidden/>
+    <w:unhideWhenUsed/>
+    <w:rsid w:val="001946DD"/>
+    <w:pPr>
+      <w:spacing w:before="100" w:beforeAutospacing="1" w:after="100" w:afterAutospacing="1" w:line="240" w:lineRule="auto"/>
+    </w:pPr>
+    <w:rPr>
+      <w:rFonts w:ascii="Times New Roman" w:eastAsia="Times New Roman" w:hAnsi="Times New Roman" w:cs="Times New Roman"/>
+      <w:sz w:val="24"/>
+      <w:szCs w:val="24"/>
+    </w:rPr>
+  </w:style>
 </w:styles>
 </file>
 
@@ -1709,6 +3470,22 @@
       <w:rFonts w:ascii="Tahoma" w:hAnsi="Tahoma" w:cs="Tahoma"/>
       <w:sz w:val="16"/>
       <w:szCs w:val="16"/>
+    </w:rPr>
+  </w:style>
+  <w:style w:type="paragraph" w:styleId="NormalWeb">
+    <w:name w:val="Normal (Web)"/>
+    <w:basedOn w:val="Normal"/>
+    <w:uiPriority w:val="99"/>
+    <w:semiHidden/>
+    <w:unhideWhenUsed/>
+    <w:rsid w:val="001946DD"/>
+    <w:pPr>
+      <w:spacing w:before="100" w:beforeAutospacing="1" w:after="100" w:afterAutospacing="1" w:line="240" w:lineRule="auto"/>
+    </w:pPr>
+    <w:rPr>
+      <w:rFonts w:ascii="Times New Roman" w:eastAsia="Times New Roman" w:hAnsi="Times New Roman" w:cs="Times New Roman"/>
+      <w:sz w:val="24"/>
+      <w:szCs w:val="24"/>
     </w:rPr>
   </w:style>
 </w:styles>

</xml_diff>